<commit_message>
hoan thien huong dan su dung san pham
tao pdf cho 2 file: huong dan su dung & huong dan bien dich ma nguon
</commit_message>
<xml_diff>
--- a/Documents/Summary Documents/Huong dan su dung san pham.docx
+++ b/Documents/Summary Documents/Huong dan su dung san pham.docx
@@ -15,7 +15,8 @@
           <w:lang w:eastAsia="ja-JP"/>
         </w:rPr>
       </w:pPr>
-      <w:proofErr w:type="spellStart"/>
+      <w:bookmarkStart w:id="0" w:name="_GoBack"/>
+      <w:bookmarkEnd w:id="0"/>
       <w:r>
         <w:rPr>
           <w:rFonts w:eastAsiaTheme="majorEastAsia" w:cs="Segoe UI"/>
@@ -26,139 +27,8 @@
           <w:szCs w:val="52"/>
           <w:lang w:eastAsia="ja-JP"/>
         </w:rPr>
-        <w:t>Quản</w:t>
-      </w:r>
-      <w:proofErr w:type="spellEnd"/>
-      <w:r>
-        <w:rPr>
-          <w:rFonts w:eastAsiaTheme="majorEastAsia" w:cs="Segoe UI"/>
-          <w:b/>
-          <w:color w:val="0066FF"/>
-          <w:kern w:val="28"/>
-          <w:sz w:val="30"/>
-          <w:szCs w:val="52"/>
-          <w:lang w:eastAsia="ja-JP"/>
-        </w:rPr>
-        <w:t xml:space="preserve"> </w:t>
-      </w:r>
-      <w:proofErr w:type="spellStart"/>
-      <w:r>
-        <w:rPr>
-          <w:rFonts w:eastAsiaTheme="majorEastAsia" w:cs="Segoe UI"/>
-          <w:b/>
-          <w:color w:val="0066FF"/>
-          <w:kern w:val="28"/>
-          <w:sz w:val="30"/>
-          <w:szCs w:val="52"/>
-          <w:lang w:eastAsia="ja-JP"/>
-        </w:rPr>
-        <w:t>lý</w:t>
-      </w:r>
-      <w:proofErr w:type="spellEnd"/>
-      <w:r>
-        <w:rPr>
-          <w:rFonts w:eastAsiaTheme="majorEastAsia" w:cs="Segoe UI"/>
-          <w:b/>
-          <w:color w:val="0066FF"/>
-          <w:kern w:val="28"/>
-          <w:sz w:val="30"/>
-          <w:szCs w:val="52"/>
-          <w:lang w:eastAsia="ja-JP"/>
-        </w:rPr>
-        <w:t xml:space="preserve"> </w:t>
-      </w:r>
-      <w:proofErr w:type="spellStart"/>
-      <w:r>
-        <w:rPr>
-          <w:rFonts w:eastAsiaTheme="majorEastAsia" w:cs="Segoe UI"/>
-          <w:b/>
-          <w:color w:val="0066FF"/>
-          <w:kern w:val="28"/>
-          <w:sz w:val="30"/>
-          <w:szCs w:val="52"/>
-          <w:lang w:eastAsia="ja-JP"/>
-        </w:rPr>
-        <w:t>dự</w:t>
-      </w:r>
-      <w:proofErr w:type="spellEnd"/>
-      <w:r>
-        <w:rPr>
-          <w:rFonts w:eastAsiaTheme="majorEastAsia" w:cs="Segoe UI"/>
-          <w:b/>
-          <w:color w:val="0066FF"/>
-          <w:kern w:val="28"/>
-          <w:sz w:val="30"/>
-          <w:szCs w:val="52"/>
-          <w:lang w:eastAsia="ja-JP"/>
-        </w:rPr>
-        <w:t xml:space="preserve"> </w:t>
-      </w:r>
-      <w:proofErr w:type="spellStart"/>
-      <w:r>
-        <w:rPr>
-          <w:rFonts w:eastAsiaTheme="majorEastAsia" w:cs="Segoe UI"/>
-          <w:b/>
-          <w:color w:val="0066FF"/>
-          <w:kern w:val="28"/>
-          <w:sz w:val="30"/>
-          <w:szCs w:val="52"/>
-          <w:lang w:eastAsia="ja-JP"/>
-        </w:rPr>
-        <w:t>án</w:t>
-      </w:r>
-      <w:proofErr w:type="spellEnd"/>
-      <w:r>
-        <w:rPr>
-          <w:rFonts w:eastAsiaTheme="majorEastAsia" w:cs="Segoe UI"/>
-          <w:b/>
-          <w:color w:val="0066FF"/>
-          <w:kern w:val="28"/>
-          <w:sz w:val="30"/>
-          <w:szCs w:val="52"/>
-          <w:lang w:eastAsia="ja-JP"/>
-        </w:rPr>
-        <w:t xml:space="preserve"> </w:t>
-      </w:r>
-      <w:proofErr w:type="spellStart"/>
-      <w:r>
-        <w:rPr>
-          <w:rFonts w:eastAsiaTheme="majorEastAsia" w:cs="Segoe UI"/>
-          <w:b/>
-          <w:color w:val="0066FF"/>
-          <w:kern w:val="28"/>
-          <w:sz w:val="30"/>
-          <w:szCs w:val="52"/>
-          <w:lang w:eastAsia="ja-JP"/>
-        </w:rPr>
-        <w:t>phần</w:t>
-      </w:r>
-      <w:proofErr w:type="spellEnd"/>
-      <w:r>
-        <w:rPr>
-          <w:rFonts w:eastAsiaTheme="majorEastAsia" w:cs="Segoe UI"/>
-          <w:b/>
-          <w:color w:val="0066FF"/>
-          <w:kern w:val="28"/>
-          <w:sz w:val="30"/>
-          <w:szCs w:val="52"/>
-          <w:lang w:eastAsia="ja-JP"/>
-        </w:rPr>
-        <w:t xml:space="preserve"> </w:t>
-      </w:r>
-      <w:proofErr w:type="spellStart"/>
-      <w:r>
-        <w:rPr>
-          <w:rFonts w:eastAsiaTheme="majorEastAsia" w:cs="Segoe UI"/>
-          <w:b/>
-          <w:color w:val="0066FF"/>
-          <w:kern w:val="28"/>
-          <w:sz w:val="30"/>
-          <w:szCs w:val="52"/>
-          <w:lang w:eastAsia="ja-JP"/>
-        </w:rPr>
-        <w:t>mềm</w:t>
-      </w:r>
-      <w:proofErr w:type="spellEnd"/>
+        <w:t>Quản lý dự án phần mềm</w:t>
+      </w:r>
     </w:p>
     <w:p>
       <w:pPr>
@@ -364,7 +234,6 @@
                                   <w:szCs w:val="48"/>
                                 </w:rPr>
                               </w:pPr>
-                              <w:proofErr w:type="spellStart"/>
                               <w:r>
                                 <w:rPr>
                                   <w:rFonts w:ascii="Segoe UI Semibold" w:hAnsi="Segoe UI Semibold" w:cs="Segoe UI Light"/>
@@ -372,69 +241,8 @@
                                   <w:sz w:val="52"/>
                                   <w:szCs w:val="52"/>
                                 </w:rPr>
-                                <w:t>Hướng</w:t>
+                                <w:t>Hướng dẫn sử dụng</w:t>
                               </w:r>
-                              <w:proofErr w:type="spellEnd"/>
-                              <w:r>
-                                <w:rPr>
-                                  <w:rFonts w:ascii="Segoe UI Semibold" w:hAnsi="Segoe UI Semibold" w:cs="Segoe UI Light"/>
-                                  <w:color w:val="FFFFFF"/>
-                                  <w:sz w:val="52"/>
-                                  <w:szCs w:val="52"/>
-                                </w:rPr>
-                                <w:t xml:space="preserve"> </w:t>
-                              </w:r>
-                              <w:proofErr w:type="spellStart"/>
-                              <w:r>
-                                <w:rPr>
-                                  <w:rFonts w:ascii="Segoe UI Semibold" w:hAnsi="Segoe UI Semibold" w:cs="Segoe UI Light"/>
-                                  <w:color w:val="FFFFFF"/>
-                                  <w:sz w:val="52"/>
-                                  <w:szCs w:val="52"/>
-                                </w:rPr>
-                                <w:t>dẫn</w:t>
-                              </w:r>
-                              <w:proofErr w:type="spellEnd"/>
-                              <w:r>
-                                <w:rPr>
-                                  <w:rFonts w:ascii="Segoe UI Semibold" w:hAnsi="Segoe UI Semibold" w:cs="Segoe UI Light"/>
-                                  <w:color w:val="FFFFFF"/>
-                                  <w:sz w:val="52"/>
-                                  <w:szCs w:val="52"/>
-                                </w:rPr>
-                                <w:t xml:space="preserve"> </w:t>
-                              </w:r>
-                              <w:proofErr w:type="spellStart"/>
-                              <w:r>
-                                <w:rPr>
-                                  <w:rFonts w:ascii="Segoe UI Semibold" w:hAnsi="Segoe UI Semibold" w:cs="Segoe UI Light"/>
-                                  <w:color w:val="FFFFFF"/>
-                                  <w:sz w:val="52"/>
-                                  <w:szCs w:val="52"/>
-                                </w:rPr>
-                                <w:t>sử</w:t>
-                              </w:r>
-                              <w:proofErr w:type="spellEnd"/>
-                              <w:r>
-                                <w:rPr>
-                                  <w:rFonts w:ascii="Segoe UI Semibold" w:hAnsi="Segoe UI Semibold" w:cs="Segoe UI Light"/>
-                                  <w:color w:val="FFFFFF"/>
-                                  <w:sz w:val="52"/>
-                                  <w:szCs w:val="52"/>
-                                </w:rPr>
-                                <w:t xml:space="preserve"> </w:t>
-                              </w:r>
-                              <w:proofErr w:type="spellStart"/>
-                              <w:r>
-                                <w:rPr>
-                                  <w:rFonts w:ascii="Segoe UI Semibold" w:hAnsi="Segoe UI Semibold" w:cs="Segoe UI Light"/>
-                                  <w:color w:val="FFFFFF"/>
-                                  <w:sz w:val="52"/>
-                                  <w:szCs w:val="52"/>
-                                </w:rPr>
-                                <w:t>dụng</w:t>
-                              </w:r>
-                              <w:proofErr w:type="spellEnd"/>
                             </w:p>
                           </w:txbxContent>
                         </wps:txbx>
@@ -511,7 +319,6 @@
                             <w:szCs w:val="48"/>
                           </w:rPr>
                         </w:pPr>
-                        <w:proofErr w:type="spellStart"/>
                         <w:r>
                           <w:rPr>
                             <w:rFonts w:ascii="Segoe UI Semibold" w:hAnsi="Segoe UI Semibold" w:cs="Segoe UI Light"/>
@@ -519,69 +326,8 @@
                             <w:sz w:val="52"/>
                             <w:szCs w:val="52"/>
                           </w:rPr>
-                          <w:t>Hướng</w:t>
+                          <w:t>Hướng dẫn sử dụng</w:t>
                         </w:r>
-                        <w:proofErr w:type="spellEnd"/>
-                        <w:r>
-                          <w:rPr>
-                            <w:rFonts w:ascii="Segoe UI Semibold" w:hAnsi="Segoe UI Semibold" w:cs="Segoe UI Light"/>
-                            <w:color w:val="FFFFFF"/>
-                            <w:sz w:val="52"/>
-                            <w:szCs w:val="52"/>
-                          </w:rPr>
-                          <w:t xml:space="preserve"> </w:t>
-                        </w:r>
-                        <w:proofErr w:type="spellStart"/>
-                        <w:r>
-                          <w:rPr>
-                            <w:rFonts w:ascii="Segoe UI Semibold" w:hAnsi="Segoe UI Semibold" w:cs="Segoe UI Light"/>
-                            <w:color w:val="FFFFFF"/>
-                            <w:sz w:val="52"/>
-                            <w:szCs w:val="52"/>
-                          </w:rPr>
-                          <w:t>dẫn</w:t>
-                        </w:r>
-                        <w:proofErr w:type="spellEnd"/>
-                        <w:r>
-                          <w:rPr>
-                            <w:rFonts w:ascii="Segoe UI Semibold" w:hAnsi="Segoe UI Semibold" w:cs="Segoe UI Light"/>
-                            <w:color w:val="FFFFFF"/>
-                            <w:sz w:val="52"/>
-                            <w:szCs w:val="52"/>
-                          </w:rPr>
-                          <w:t xml:space="preserve"> </w:t>
-                        </w:r>
-                        <w:proofErr w:type="spellStart"/>
-                        <w:r>
-                          <w:rPr>
-                            <w:rFonts w:ascii="Segoe UI Semibold" w:hAnsi="Segoe UI Semibold" w:cs="Segoe UI Light"/>
-                            <w:color w:val="FFFFFF"/>
-                            <w:sz w:val="52"/>
-                            <w:szCs w:val="52"/>
-                          </w:rPr>
-                          <w:t>sử</w:t>
-                        </w:r>
-                        <w:proofErr w:type="spellEnd"/>
-                        <w:r>
-                          <w:rPr>
-                            <w:rFonts w:ascii="Segoe UI Semibold" w:hAnsi="Segoe UI Semibold" w:cs="Segoe UI Light"/>
-                            <w:color w:val="FFFFFF"/>
-                            <w:sz w:val="52"/>
-                            <w:szCs w:val="52"/>
-                          </w:rPr>
-                          <w:t xml:space="preserve"> </w:t>
-                        </w:r>
-                        <w:proofErr w:type="spellStart"/>
-                        <w:r>
-                          <w:rPr>
-                            <w:rFonts w:ascii="Segoe UI Semibold" w:hAnsi="Segoe UI Semibold" w:cs="Segoe UI Light"/>
-                            <w:color w:val="FFFFFF"/>
-                            <w:sz w:val="52"/>
-                            <w:szCs w:val="52"/>
-                          </w:rPr>
-                          <w:t>dụng</w:t>
-                        </w:r>
-                        <w:proofErr w:type="spellEnd"/>
                       </w:p>
                     </w:txbxContent>
                   </v:textbox>
@@ -667,19 +413,11 @@
           <w:sz w:val="38"/>
         </w:rPr>
       </w:pPr>
-      <w:proofErr w:type="spellStart"/>
       <w:r>
         <w:rPr>
           <w:sz w:val="38"/>
         </w:rPr>
-        <w:t>Thông</w:t>
-      </w:r>
-      <w:proofErr w:type="spellEnd"/>
-      <w:r>
-        <w:rPr>
-          <w:sz w:val="38"/>
-        </w:rPr>
-        <w:t xml:space="preserve"> tin</w:t>
+        <w:t>Thông tin</w:t>
       </w:r>
     </w:p>
     <w:p/>
@@ -714,16 +452,9 @@
             <w:pPr>
               <w:spacing w:before="120"/>
             </w:pPr>
-            <w:proofErr w:type="spellStart"/>
-            <w:proofErr w:type="gramStart"/>
             <w:r>
-              <w:t>Nhóm</w:t>
+              <w:t>Nhóm :</w:t>
             </w:r>
-            <w:proofErr w:type="spellEnd"/>
-            <w:r>
-              <w:t xml:space="preserve"> :</w:t>
-            </w:r>
-            <w:proofErr w:type="gramEnd"/>
           </w:p>
         </w:tc>
         <w:tc>
@@ -750,50 +481,17 @@
             <w:pPr>
               <w:spacing w:before="120"/>
             </w:pPr>
-            <w:proofErr w:type="spellStart"/>
             <w:r>
-              <w:t>Sản</w:t>
-            </w:r>
-            <w:proofErr w:type="spellEnd"/>
-            <w:r>
-              <w:t xml:space="preserve"> </w:t>
-            </w:r>
-            <w:proofErr w:type="spellStart"/>
-            <w:proofErr w:type="gramStart"/>
-            <w:r>
-              <w:t>phẩm</w:t>
-            </w:r>
-            <w:proofErr w:type="spellEnd"/>
-            <w:r>
-              <w:t xml:space="preserve"> :</w:t>
-            </w:r>
-            <w:proofErr w:type="gramEnd"/>
-            <w:r>
-              <w:t xml:space="preserve"> </w:t>
+              <w:t xml:space="preserve">Sản phẩm : </w:t>
             </w:r>
           </w:p>
           <w:p>
             <w:pPr>
               <w:spacing w:before="120"/>
             </w:pPr>
-            <w:proofErr w:type="spellStart"/>
             <w:r>
-              <w:t>Môi</w:t>
+              <w:t>Môi trường :</w:t>
             </w:r>
-            <w:proofErr w:type="spellEnd"/>
-            <w:r>
-              <w:t xml:space="preserve"> </w:t>
-            </w:r>
-            <w:proofErr w:type="spellStart"/>
-            <w:proofErr w:type="gramStart"/>
-            <w:r>
-              <w:t>trường</w:t>
-            </w:r>
-            <w:proofErr w:type="spellEnd"/>
-            <w:r>
-              <w:t xml:space="preserve"> :</w:t>
-            </w:r>
-            <w:proofErr w:type="gramEnd"/>
           </w:p>
         </w:tc>
         <w:tc>
@@ -902,57 +600,13 @@
           <w:sz w:val="38"/>
         </w:rPr>
       </w:pPr>
-      <w:proofErr w:type="spellStart"/>
       <w:r>
         <w:rPr>
           <w:sz w:val="38"/>
         </w:rPr>
         <w:lastRenderedPageBreak/>
-        <w:t>Hướng</w:t>
-      </w:r>
-      <w:proofErr w:type="spellEnd"/>
-      <w:r>
-        <w:rPr>
-          <w:sz w:val="38"/>
-        </w:rPr>
-        <w:t xml:space="preserve"> </w:t>
-      </w:r>
-      <w:proofErr w:type="spellStart"/>
-      <w:r>
-        <w:rPr>
-          <w:sz w:val="38"/>
-        </w:rPr>
-        <w:t>dẫn</w:t>
-      </w:r>
-      <w:proofErr w:type="spellEnd"/>
-      <w:r>
-        <w:rPr>
-          <w:sz w:val="38"/>
-        </w:rPr>
-        <w:t xml:space="preserve"> </w:t>
-      </w:r>
-      <w:proofErr w:type="spellStart"/>
-      <w:r>
-        <w:rPr>
-          <w:sz w:val="38"/>
-        </w:rPr>
-        <w:t>sử</w:t>
-      </w:r>
-      <w:proofErr w:type="spellEnd"/>
-      <w:r>
-        <w:rPr>
-          <w:sz w:val="38"/>
-        </w:rPr>
-        <w:t xml:space="preserve"> </w:t>
-      </w:r>
-      <w:proofErr w:type="spellStart"/>
-      <w:r>
-        <w:rPr>
-          <w:sz w:val="38"/>
-        </w:rPr>
-        <w:t>dụng</w:t>
-      </w:r>
-      <w:proofErr w:type="spellEnd"/>
+        <w:t>Hướng dẫn sử dụng</w:t>
+      </w:r>
     </w:p>
     <w:p>
       <w:pPr>
@@ -965,19 +619,11 @@
           <w:b/>
         </w:rPr>
       </w:pPr>
-      <w:proofErr w:type="spellStart"/>
       <w:r>
         <w:rPr>
           <w:b/>
         </w:rPr>
-        <w:t>Lưu</w:t>
-      </w:r>
-      <w:proofErr w:type="spellEnd"/>
-      <w:r>
-        <w:rPr>
-          <w:b/>
-        </w:rPr>
-        <w:t xml:space="preserve"> ý</w:t>
+        <w:t>Lưu ý</w:t>
       </w:r>
     </w:p>
     <w:p>
@@ -985,141 +631,8 @@
         <w:spacing w:line="360" w:lineRule="auto"/>
         <w:ind w:left="720" w:firstLine="720"/>
       </w:pPr>
-      <w:proofErr w:type="spellStart"/>
-      <w:r>
-        <w:t>Ngôn</w:t>
-      </w:r>
-      <w:proofErr w:type="spellEnd"/>
-      <w:r>
-        <w:t xml:space="preserve"> </w:t>
-      </w:r>
-      <w:proofErr w:type="spellStart"/>
-      <w:r>
-        <w:t>ngữ</w:t>
-      </w:r>
-      <w:proofErr w:type="spellEnd"/>
-      <w:r>
-        <w:t xml:space="preserve"> </w:t>
-      </w:r>
-      <w:proofErr w:type="spellStart"/>
-      <w:r>
-        <w:t>mà</w:t>
-      </w:r>
-      <w:proofErr w:type="spellEnd"/>
-      <w:r>
-        <w:t xml:space="preserve"> Chatbot </w:t>
-      </w:r>
-      <w:proofErr w:type="spellStart"/>
-      <w:r>
-        <w:t>cũng</w:t>
-      </w:r>
-      <w:proofErr w:type="spellEnd"/>
-      <w:r>
-        <w:t xml:space="preserve"> </w:t>
-      </w:r>
-      <w:proofErr w:type="spellStart"/>
-      <w:r>
-        <w:t>như</w:t>
-      </w:r>
-      <w:proofErr w:type="spellEnd"/>
-      <w:r>
-        <w:t xml:space="preserve"> </w:t>
-      </w:r>
-      <w:proofErr w:type="spellStart"/>
-      <w:r>
-        <w:t>chúng</w:t>
-      </w:r>
-      <w:proofErr w:type="spellEnd"/>
-      <w:r>
-        <w:t xml:space="preserve"> ta </w:t>
-      </w:r>
-      <w:proofErr w:type="spellStart"/>
-      <w:r>
-        <w:t>sẽ</w:t>
-      </w:r>
-      <w:proofErr w:type="spellEnd"/>
-      <w:r>
-        <w:t xml:space="preserve"> </w:t>
-      </w:r>
-      <w:proofErr w:type="spellStart"/>
-      <w:r>
-        <w:t>sử</w:t>
-      </w:r>
-      <w:proofErr w:type="spellEnd"/>
-      <w:r>
-        <w:t xml:space="preserve"> </w:t>
-      </w:r>
-      <w:proofErr w:type="spellStart"/>
-      <w:r>
-        <w:t>dụng</w:t>
-      </w:r>
-      <w:proofErr w:type="spellEnd"/>
-      <w:r>
-        <w:t xml:space="preserve"> </w:t>
-      </w:r>
-      <w:proofErr w:type="spellStart"/>
-      <w:r>
-        <w:t>để</w:t>
-      </w:r>
-      <w:proofErr w:type="spellEnd"/>
-      <w:r>
-        <w:t xml:space="preserve"> </w:t>
-      </w:r>
-      <w:proofErr w:type="spellStart"/>
-      <w:r>
-        <w:t>giao</w:t>
-      </w:r>
-      <w:proofErr w:type="spellEnd"/>
-      <w:r>
-        <w:t xml:space="preserve"> </w:t>
-      </w:r>
-      <w:proofErr w:type="spellStart"/>
-      <w:r>
-        <w:t>tiếp</w:t>
-      </w:r>
-      <w:proofErr w:type="spellEnd"/>
-      <w:r>
-        <w:t xml:space="preserve"> </w:t>
-      </w:r>
-      <w:proofErr w:type="spellStart"/>
-      <w:r>
-        <w:t>với</w:t>
-      </w:r>
-      <w:proofErr w:type="spellEnd"/>
-      <w:r>
-        <w:t xml:space="preserve"> </w:t>
-      </w:r>
-      <w:proofErr w:type="spellStart"/>
-      <w:r>
-        <w:t>nhau</w:t>
-      </w:r>
-      <w:proofErr w:type="spellEnd"/>
-      <w:r>
-        <w:t xml:space="preserve"> </w:t>
-      </w:r>
-      <w:proofErr w:type="spellStart"/>
-      <w:r>
-        <w:t>là</w:t>
-      </w:r>
-      <w:proofErr w:type="spellEnd"/>
-      <w:r>
-        <w:t xml:space="preserve"> </w:t>
-      </w:r>
-      <w:proofErr w:type="spellStart"/>
-      <w:r>
-        <w:t>tiếng</w:t>
-      </w:r>
-      <w:proofErr w:type="spellEnd"/>
-      <w:r>
-        <w:t xml:space="preserve"> </w:t>
-      </w:r>
-      <w:proofErr w:type="spellStart"/>
-      <w:r>
-        <w:t>anh</w:t>
-      </w:r>
-      <w:proofErr w:type="spellEnd"/>
-      <w:r>
-        <w:t>.</w:t>
+      <w:r>
+        <w:t>Ngôn ngữ mà Chatbot cũng như chúng ta sẽ sử dụng để giao tiếp với nhau là tiếng anh.</w:t>
       </w:r>
     </w:p>
     <w:p>
@@ -1133,33 +646,11 @@
           <w:b/>
         </w:rPr>
       </w:pPr>
-      <w:proofErr w:type="spellStart"/>
       <w:r>
         <w:rPr>
           <w:b/>
         </w:rPr>
-        <w:t>Khởi</w:t>
-      </w:r>
-      <w:proofErr w:type="spellEnd"/>
-      <w:r>
-        <w:rPr>
-          <w:b/>
-        </w:rPr>
-        <w:t xml:space="preserve"> </w:t>
-      </w:r>
-      <w:proofErr w:type="spellStart"/>
-      <w:r>
-        <w:rPr>
-          <w:b/>
-        </w:rPr>
-        <w:t>động</w:t>
-      </w:r>
-      <w:proofErr w:type="spellEnd"/>
-      <w:r>
-        <w:rPr>
-          <w:b/>
-        </w:rPr>
-        <w:t xml:space="preserve"> chatbot</w:t>
+        <w:t>Khởi động chatbot</w:t>
       </w:r>
     </w:p>
     <w:p>
@@ -1177,39 +668,7 @@
         </w:rPr>
       </w:pPr>
       <w:r>
-        <w:t xml:space="preserve">Mở cửa </w:t>
-      </w:r>
-      <w:proofErr w:type="spellStart"/>
-      <w:r>
-        <w:t>sổ</w:t>
-      </w:r>
-      <w:proofErr w:type="spellEnd"/>
-      <w:r>
-        <w:t xml:space="preserve"> command line </w:t>
-      </w:r>
-      <w:proofErr w:type="spellStart"/>
-      <w:r>
-        <w:t>tại</w:t>
-      </w:r>
-      <w:proofErr w:type="spellEnd"/>
-      <w:r>
-        <w:t xml:space="preserve"> </w:t>
-      </w:r>
-      <w:proofErr w:type="spellStart"/>
-      <w:r>
-        <w:t>đường</w:t>
-      </w:r>
-      <w:proofErr w:type="spellEnd"/>
-      <w:r>
-        <w:t xml:space="preserve"> </w:t>
-      </w:r>
-      <w:proofErr w:type="spellStart"/>
-      <w:r>
-        <w:t>dẫn</w:t>
-      </w:r>
-      <w:proofErr w:type="spellEnd"/>
-      <w:r>
-        <w:t xml:space="preserve">: </w:t>
+        <w:t xml:space="preserve">Mở cửa sổ command line tại đường dẫn: </w:t>
       </w:r>
       <w:r>
         <w:rPr>
@@ -1233,21 +692,8 @@
           <w:iCs w:val="0"/>
         </w:rPr>
       </w:pPr>
-      <w:proofErr w:type="spellStart"/>
-      <w:r>
-        <w:t>Chạy</w:t>
-      </w:r>
-      <w:proofErr w:type="spellEnd"/>
-      <w:r>
-        <w:t xml:space="preserve"> </w:t>
-      </w:r>
-      <w:proofErr w:type="spellStart"/>
-      <w:r>
-        <w:t>lệnh</w:t>
-      </w:r>
-      <w:proofErr w:type="spellEnd"/>
-      <w:r>
-        <w:t>:</w:t>
+      <w:r>
+        <w:t>Chạy lệnh:</w:t>
       </w:r>
       <w:r>
         <w:rPr>
@@ -1313,91 +759,9 @@
           <w:numId w:val="18"/>
         </w:numPr>
       </w:pPr>
-      <w:proofErr w:type="spellStart"/>
-      <w:r>
-        <w:t>Khởi</w:t>
-      </w:r>
-      <w:proofErr w:type="spellEnd"/>
-      <w:r>
-        <w:t xml:space="preserve"> </w:t>
-      </w:r>
-      <w:proofErr w:type="spellStart"/>
-      <w:r>
-        <w:t>động</w:t>
-      </w:r>
-      <w:proofErr w:type="spellEnd"/>
-      <w:r>
-        <w:t xml:space="preserve"> </w:t>
-      </w:r>
-      <w:proofErr w:type="spellStart"/>
-      <w:r>
-        <w:t>ứng</w:t>
-      </w:r>
-      <w:proofErr w:type="spellEnd"/>
-      <w:r>
-        <w:t xml:space="preserve"> </w:t>
-      </w:r>
-      <w:proofErr w:type="spellStart"/>
-      <w:r>
-        <w:t>dụng</w:t>
-      </w:r>
-      <w:proofErr w:type="spellEnd"/>
-      <w:r>
-        <w:t xml:space="preserve"> “Bot </w:t>
-      </w:r>
-      <w:proofErr w:type="spellStart"/>
-      <w:r>
-        <w:t>Framwork</w:t>
-      </w:r>
-      <w:proofErr w:type="spellEnd"/>
-      <w:r>
-        <w:t xml:space="preserve"> Emulator” </w:t>
-      </w:r>
-      <w:proofErr w:type="spellStart"/>
-      <w:r>
-        <w:t>và</w:t>
-      </w:r>
-      <w:proofErr w:type="spellEnd"/>
-      <w:r>
-        <w:t xml:space="preserve"> </w:t>
-      </w:r>
-      <w:proofErr w:type="spellStart"/>
-      <w:r>
-        <w:t>chọn</w:t>
-      </w:r>
-      <w:proofErr w:type="spellEnd"/>
-      <w:r>
-        <w:t xml:space="preserve"> chatbot </w:t>
-      </w:r>
-      <w:proofErr w:type="spellStart"/>
-      <w:r>
-        <w:t>đã</w:t>
-      </w:r>
-      <w:proofErr w:type="spellEnd"/>
-      <w:r>
-        <w:t xml:space="preserve"> </w:t>
-      </w:r>
-      <w:proofErr w:type="spellStart"/>
-      <w:r>
-        <w:t>được</w:t>
-      </w:r>
-      <w:proofErr w:type="spellEnd"/>
-      <w:r>
-        <w:t xml:space="preserve"> </w:t>
-      </w:r>
-      <w:proofErr w:type="spellStart"/>
-      <w:r>
-        <w:t>cấu</w:t>
-      </w:r>
-      <w:proofErr w:type="spellEnd"/>
-      <w:r>
-        <w:t xml:space="preserve"> </w:t>
-      </w:r>
-      <w:proofErr w:type="spellStart"/>
-      <w:r>
-        <w:t>hình</w:t>
-      </w:r>
-      <w:proofErr w:type="spellEnd"/>
+      <w:r>
+        <w:t>Khởi động ứng dụng “Bot Framwork Emulator” và chọn chatbot đã được cấu hình</w:t>
+      </w:r>
       <w:r>
         <w:t>.</w:t>
       </w:r>
@@ -1455,12 +819,21 @@
         <w:t xml:space="preserve">Figure </w:t>
       </w:r>
       <w:r>
+        <w:rPr>
+          <w:noProof/>
+        </w:rPr>
         <w:fldChar w:fldCharType="begin"/>
       </w:r>
       <w:r>
+        <w:rPr>
+          <w:noProof/>
+        </w:rPr>
         <w:instrText xml:space="preserve"> SEQ Figure \* ARABIC </w:instrText>
       </w:r>
       <w:r>
+        <w:rPr>
+          <w:noProof/>
+        </w:rPr>
         <w:fldChar w:fldCharType="separate"/>
       </w:r>
       <w:r>
@@ -1470,6 +843,9 @@
         <w:t>1</w:t>
       </w:r>
       <w:r>
+        <w:rPr>
+          <w:noProof/>
+        </w:rPr>
         <w:fldChar w:fldCharType="end"/>
       </w:r>
     </w:p>
@@ -1481,29 +857,8 @@
           <w:numId w:val="18"/>
         </w:numPr>
       </w:pPr>
-      <w:proofErr w:type="spellStart"/>
-      <w:r>
-        <w:t>Bắt</w:t>
-      </w:r>
-      <w:proofErr w:type="spellEnd"/>
-      <w:r>
-        <w:t xml:space="preserve"> </w:t>
-      </w:r>
-      <w:proofErr w:type="spellStart"/>
-      <w:r>
-        <w:t>đầu</w:t>
-      </w:r>
-      <w:proofErr w:type="spellEnd"/>
-      <w:r>
-        <w:t xml:space="preserve"> chat </w:t>
-      </w:r>
-      <w:proofErr w:type="spellStart"/>
-      <w:r>
-        <w:t>với</w:t>
-      </w:r>
-      <w:proofErr w:type="spellEnd"/>
-      <w:r>
-        <w:t xml:space="preserve"> chatbot</w:t>
+      <w:r>
+        <w:t>Bắt đầu chat với chatbot</w:t>
       </w:r>
     </w:p>
     <w:p>
@@ -1560,12 +915,21 @@
         <w:t xml:space="preserve">Figure </w:t>
       </w:r>
       <w:r>
+        <w:rPr>
+          <w:noProof/>
+        </w:rPr>
         <w:fldChar w:fldCharType="begin"/>
       </w:r>
       <w:r>
+        <w:rPr>
+          <w:noProof/>
+        </w:rPr>
         <w:instrText xml:space="preserve"> SEQ Figure \* ARABIC </w:instrText>
       </w:r>
       <w:r>
+        <w:rPr>
+          <w:noProof/>
+        </w:rPr>
         <w:fldChar w:fldCharType="separate"/>
       </w:r>
       <w:r>
@@ -1575,6 +939,9 @@
         <w:t>2</w:t>
       </w:r>
       <w:r>
+        <w:rPr>
+          <w:noProof/>
+        </w:rPr>
         <w:fldChar w:fldCharType="end"/>
       </w:r>
     </w:p>
@@ -1590,42 +957,12 @@
           <w:b/>
         </w:rPr>
       </w:pPr>
-      <w:proofErr w:type="spellStart"/>
       <w:r>
         <w:rPr>
           <w:b/>
         </w:rPr>
-        <w:t>Màn</w:t>
-      </w:r>
-      <w:proofErr w:type="spellEnd"/>
-      <w:r>
-        <w:rPr>
-          <w:b/>
-        </w:rPr>
-        <w:t xml:space="preserve"> </w:t>
-      </w:r>
-      <w:proofErr w:type="spellStart"/>
-      <w:r>
-        <w:rPr>
-          <w:b/>
-        </w:rPr>
-        <w:t>hình</w:t>
-      </w:r>
-      <w:proofErr w:type="spellEnd"/>
-      <w:r>
-        <w:rPr>
-          <w:b/>
-        </w:rPr>
-        <w:t xml:space="preserve"> </w:t>
-      </w:r>
-      <w:proofErr w:type="spellStart"/>
-      <w:r>
-        <w:rPr>
-          <w:b/>
-        </w:rPr>
-        <w:t>chính</w:t>
-      </w:r>
-      <w:proofErr w:type="spellEnd"/>
+        <w:t>Màn hình chính</w:t>
+      </w:r>
     </w:p>
     <w:p>
       <w:pPr>
@@ -1681,12 +1018,21 @@
         <w:t xml:space="preserve">Figure </w:t>
       </w:r>
       <w:r>
+        <w:rPr>
+          <w:noProof/>
+        </w:rPr>
         <w:fldChar w:fldCharType="begin"/>
       </w:r>
       <w:r>
+        <w:rPr>
+          <w:noProof/>
+        </w:rPr>
         <w:instrText xml:space="preserve"> SEQ Figure \* ARABIC </w:instrText>
       </w:r>
       <w:r>
+        <w:rPr>
+          <w:noProof/>
+        </w:rPr>
         <w:fldChar w:fldCharType="separate"/>
       </w:r>
       <w:r>
@@ -1696,6 +1042,9 @@
         <w:t>3</w:t>
       </w:r>
       <w:r>
+        <w:rPr>
+          <w:noProof/>
+        </w:rPr>
         <w:fldChar w:fldCharType="end"/>
       </w:r>
     </w:p>
@@ -1710,98 +1059,12 @@
           <w:b/>
         </w:rPr>
       </w:pPr>
-      <w:proofErr w:type="spellStart"/>
       <w:r>
         <w:rPr>
           <w:b/>
         </w:rPr>
-        <w:t>Kích</w:t>
-      </w:r>
-      <w:proofErr w:type="spellEnd"/>
-      <w:r>
-        <w:rPr>
-          <w:b/>
-        </w:rPr>
-        <w:t xml:space="preserve"> </w:t>
-      </w:r>
-      <w:proofErr w:type="spellStart"/>
-      <w:r>
-        <w:rPr>
-          <w:b/>
-        </w:rPr>
-        <w:t>hoạt</w:t>
-      </w:r>
-      <w:proofErr w:type="spellEnd"/>
-      <w:r>
-        <w:rPr>
-          <w:b/>
-        </w:rPr>
-        <w:t xml:space="preserve"> chatbot </w:t>
-      </w:r>
-      <w:proofErr w:type="spellStart"/>
-      <w:r>
-        <w:rPr>
-          <w:b/>
-        </w:rPr>
-        <w:t>bằng</w:t>
-      </w:r>
-      <w:proofErr w:type="spellEnd"/>
-      <w:r>
-        <w:rPr>
-          <w:b/>
-        </w:rPr>
-        <w:t xml:space="preserve"> </w:t>
-      </w:r>
-      <w:proofErr w:type="spellStart"/>
-      <w:r>
-        <w:rPr>
-          <w:b/>
-        </w:rPr>
-        <w:t>cách</w:t>
-      </w:r>
-      <w:proofErr w:type="spellEnd"/>
-      <w:r>
-        <w:rPr>
-          <w:b/>
-        </w:rPr>
-        <w:t xml:space="preserve"> </w:t>
-      </w:r>
-      <w:proofErr w:type="spellStart"/>
-      <w:r>
-        <w:rPr>
-          <w:b/>
-        </w:rPr>
-        <w:t>gửi</w:t>
-      </w:r>
-      <w:proofErr w:type="spellEnd"/>
-      <w:r>
-        <w:rPr>
-          <w:b/>
-        </w:rPr>
-        <w:t xml:space="preserve"> tin </w:t>
-      </w:r>
-      <w:proofErr w:type="spellStart"/>
-      <w:r>
-        <w:rPr>
-          <w:b/>
-        </w:rPr>
-        <w:t>nhắn</w:t>
-      </w:r>
-      <w:proofErr w:type="spellEnd"/>
-      <w:r>
-        <w:rPr>
-          <w:b/>
-        </w:rPr>
-        <w:t xml:space="preserve"> </w:t>
-      </w:r>
-      <w:proofErr w:type="spellStart"/>
-      <w:r>
-        <w:rPr>
-          <w:b/>
-        </w:rPr>
-        <w:t>chào</w:t>
-      </w:r>
-      <w:proofErr w:type="spellEnd"/>
+        <w:t>Kích hoạt chatbot bằng cách gửi tin nhắn chào</w:t>
+      </w:r>
     </w:p>
     <w:p>
       <w:pPr>
@@ -1811,45 +1074,8 @@
           <w:numId w:val="18"/>
         </w:numPr>
       </w:pPr>
-      <w:proofErr w:type="spellStart"/>
-      <w:r>
-        <w:t>Gợi</w:t>
-      </w:r>
-      <w:proofErr w:type="spellEnd"/>
-      <w:r>
-        <w:t xml:space="preserve"> ý </w:t>
-      </w:r>
-      <w:proofErr w:type="spellStart"/>
-      <w:r>
-        <w:t>một</w:t>
-      </w:r>
-      <w:proofErr w:type="spellEnd"/>
-      <w:r>
-        <w:t xml:space="preserve"> </w:t>
-      </w:r>
-      <w:proofErr w:type="spellStart"/>
-      <w:r>
-        <w:t>số</w:t>
-      </w:r>
-      <w:proofErr w:type="spellEnd"/>
-      <w:r>
-        <w:t xml:space="preserve"> </w:t>
-      </w:r>
-      <w:proofErr w:type="spellStart"/>
-      <w:r>
-        <w:t>câu</w:t>
-      </w:r>
-      <w:proofErr w:type="spellEnd"/>
-      <w:r>
-        <w:t xml:space="preserve"> </w:t>
-      </w:r>
-      <w:proofErr w:type="spellStart"/>
-      <w:r>
-        <w:t>chào</w:t>
-      </w:r>
-      <w:proofErr w:type="spellEnd"/>
-      <w:r>
-        <w:t>:</w:t>
+      <w:r>
+        <w:t>Gợi ý một số câu chào:</w:t>
       </w:r>
     </w:p>
     <w:p>
@@ -1956,12 +1182,21 @@
         <w:t xml:space="preserve">Figure </w:t>
       </w:r>
       <w:r>
+        <w:rPr>
+          <w:noProof/>
+        </w:rPr>
         <w:fldChar w:fldCharType="begin"/>
       </w:r>
       <w:r>
+        <w:rPr>
+          <w:noProof/>
+        </w:rPr>
         <w:instrText xml:space="preserve"> SEQ Figure \* ARABIC </w:instrText>
       </w:r>
       <w:r>
+        <w:rPr>
+          <w:noProof/>
+        </w:rPr>
         <w:fldChar w:fldCharType="separate"/>
       </w:r>
       <w:r>
@@ -1971,6 +1206,9 @@
         <w:t>4</w:t>
       </w:r>
       <w:r>
+        <w:rPr>
+          <w:noProof/>
+        </w:rPr>
         <w:fldChar w:fldCharType="end"/>
       </w:r>
     </w:p>
@@ -1986,56 +1224,12 @@
           <w:b/>
         </w:rPr>
       </w:pPr>
-      <w:proofErr w:type="spellStart"/>
       <w:r>
         <w:rPr>
           <w:b/>
         </w:rPr>
-        <w:t>Hỏi</w:t>
-      </w:r>
-      <w:proofErr w:type="spellEnd"/>
-      <w:r>
-        <w:rPr>
-          <w:b/>
-        </w:rPr>
-        <w:t xml:space="preserve"> </w:t>
-      </w:r>
-      <w:proofErr w:type="spellStart"/>
-      <w:r>
-        <w:rPr>
-          <w:b/>
-        </w:rPr>
-        <w:t>mua</w:t>
-      </w:r>
-      <w:proofErr w:type="spellEnd"/>
-      <w:r>
-        <w:rPr>
-          <w:b/>
-        </w:rPr>
-        <w:t xml:space="preserve"> </w:t>
-      </w:r>
-      <w:proofErr w:type="spellStart"/>
-      <w:r>
-        <w:rPr>
-          <w:b/>
-        </w:rPr>
-        <w:t>nước</w:t>
-      </w:r>
-      <w:proofErr w:type="spellEnd"/>
-      <w:r>
-        <w:rPr>
-          <w:b/>
-        </w:rPr>
-        <w:t xml:space="preserve"> </w:t>
-      </w:r>
-      <w:proofErr w:type="spellStart"/>
-      <w:r>
-        <w:rPr>
-          <w:b/>
-        </w:rPr>
-        <w:t>hoa</w:t>
-      </w:r>
-      <w:proofErr w:type="spellEnd"/>
+        <w:t>Hỏi mua nước hoa</w:t>
+      </w:r>
     </w:p>
     <w:p>
       <w:pPr>
@@ -2045,46 +1239,9 @@
           <w:numId w:val="18"/>
         </w:numPr>
       </w:pPr>
-      <w:proofErr w:type="spellStart"/>
       <w:r>
         <w:lastRenderedPageBreak/>
-        <w:t>Một</w:t>
-      </w:r>
-      <w:proofErr w:type="spellEnd"/>
-      <w:r>
-        <w:t xml:space="preserve"> </w:t>
-      </w:r>
-      <w:proofErr w:type="spellStart"/>
-      <w:r>
-        <w:t>số</w:t>
-      </w:r>
-      <w:proofErr w:type="spellEnd"/>
-      <w:r>
-        <w:t xml:space="preserve"> </w:t>
-      </w:r>
-      <w:proofErr w:type="spellStart"/>
-      <w:r>
-        <w:t>câu</w:t>
-      </w:r>
-      <w:proofErr w:type="spellEnd"/>
-      <w:r>
-        <w:t xml:space="preserve"> </w:t>
-      </w:r>
-      <w:proofErr w:type="spellStart"/>
-      <w:r>
-        <w:t>nói</w:t>
-      </w:r>
-      <w:proofErr w:type="spellEnd"/>
-      <w:r>
-        <w:t xml:space="preserve"> </w:t>
-      </w:r>
-      <w:proofErr w:type="spellStart"/>
-      <w:r>
-        <w:t>gợi</w:t>
-      </w:r>
-      <w:proofErr w:type="spellEnd"/>
-      <w:r>
-        <w:t xml:space="preserve"> ý:</w:t>
+        <w:t>Một số câu nói gợi ý:</w:t>
       </w:r>
     </w:p>
     <w:p>
@@ -2281,12 +1438,21 @@
         <w:t xml:space="preserve">Figure </w:t>
       </w:r>
       <w:r>
+        <w:rPr>
+          <w:noProof/>
+        </w:rPr>
         <w:fldChar w:fldCharType="begin"/>
       </w:r>
       <w:r>
+        <w:rPr>
+          <w:noProof/>
+        </w:rPr>
         <w:instrText xml:space="preserve"> SEQ Figure \* ARABIC </w:instrText>
       </w:r>
       <w:r>
+        <w:rPr>
+          <w:noProof/>
+        </w:rPr>
         <w:fldChar w:fldCharType="separate"/>
       </w:r>
       <w:r>
@@ -2296,6 +1462,9 @@
         <w:t>5</w:t>
       </w:r>
       <w:r>
+        <w:rPr>
+          <w:noProof/>
+        </w:rPr>
         <w:fldChar w:fldCharType="end"/>
       </w:r>
     </w:p>
@@ -2310,42 +1479,12 @@
           <w:b/>
         </w:rPr>
       </w:pPr>
-      <w:proofErr w:type="spellStart"/>
       <w:r>
         <w:rPr>
           <w:b/>
         </w:rPr>
-        <w:t>Lọc</w:t>
-      </w:r>
-      <w:proofErr w:type="spellEnd"/>
-      <w:r>
-        <w:rPr>
-          <w:b/>
-        </w:rPr>
-        <w:t xml:space="preserve"> </w:t>
-      </w:r>
-      <w:proofErr w:type="spellStart"/>
-      <w:r>
-        <w:rPr>
-          <w:b/>
-        </w:rPr>
-        <w:t>kết</w:t>
-      </w:r>
-      <w:proofErr w:type="spellEnd"/>
-      <w:r>
-        <w:rPr>
-          <w:b/>
-        </w:rPr>
-        <w:t xml:space="preserve"> </w:t>
-      </w:r>
-      <w:proofErr w:type="spellStart"/>
-      <w:r>
-        <w:rPr>
-          <w:b/>
-        </w:rPr>
-        <w:t>quả</w:t>
-      </w:r>
-      <w:proofErr w:type="spellEnd"/>
+        <w:t>Lọc kết quả</w:t>
+      </w:r>
     </w:p>
     <w:p>
       <w:pPr>
@@ -2355,93 +1494,11 @@
           <w:numId w:val="18"/>
         </w:numPr>
       </w:pPr>
-      <w:proofErr w:type="spellStart"/>
-      <w:r>
-        <w:t>Như</w:t>
-      </w:r>
-      <w:proofErr w:type="spellEnd"/>
-      <w:r>
-        <w:t xml:space="preserve"> </w:t>
-      </w:r>
-      <w:proofErr w:type="spellStart"/>
-      <w:r>
-        <w:t>trong</w:t>
-      </w:r>
-      <w:proofErr w:type="spellEnd"/>
-      <w:r>
-        <w:t xml:space="preserve"> figure 5 </w:t>
-      </w:r>
-      <w:proofErr w:type="spellStart"/>
-      <w:r>
-        <w:t>thì</w:t>
-      </w:r>
-      <w:proofErr w:type="spellEnd"/>
-      <w:r>
-        <w:t xml:space="preserve"> ta </w:t>
-      </w:r>
-      <w:proofErr w:type="spellStart"/>
-      <w:r>
-        <w:t>có</w:t>
-      </w:r>
-      <w:proofErr w:type="spellEnd"/>
-      <w:r>
-        <w:t xml:space="preserve"> </w:t>
-      </w:r>
-      <w:proofErr w:type="spellStart"/>
-      <w:r>
-        <w:t>thể</w:t>
-      </w:r>
-      <w:proofErr w:type="spellEnd"/>
-      <w:r>
-        <w:t xml:space="preserve"> </w:t>
-      </w:r>
-      <w:proofErr w:type="spellStart"/>
-      <w:r>
-        <w:t>lọc</w:t>
-      </w:r>
-      <w:proofErr w:type="spellEnd"/>
-      <w:r>
-        <w:t xml:space="preserve"> </w:t>
-      </w:r>
-      <w:proofErr w:type="spellStart"/>
-      <w:r>
-        <w:t>kết</w:t>
-      </w:r>
-      <w:proofErr w:type="spellEnd"/>
-      <w:r>
-        <w:t xml:space="preserve"> </w:t>
-      </w:r>
-      <w:proofErr w:type="spellStart"/>
-      <w:r>
-        <w:t>quả</w:t>
-      </w:r>
-      <w:proofErr w:type="spellEnd"/>
-      <w:r>
-        <w:t xml:space="preserve"> </w:t>
-      </w:r>
-      <w:proofErr w:type="spellStart"/>
-      <w:r>
-        <w:t>bằng</w:t>
-      </w:r>
-      <w:proofErr w:type="spellEnd"/>
-      <w:r>
-        <w:t xml:space="preserve"> </w:t>
-      </w:r>
-      <w:proofErr w:type="spellStart"/>
-      <w:r>
-        <w:t>câu</w:t>
-      </w:r>
-      <w:proofErr w:type="spellEnd"/>
-      <w:r>
-        <w:t xml:space="preserve"> </w:t>
-      </w:r>
-      <w:proofErr w:type="spellStart"/>
-      <w:r>
-        <w:t>nói</w:t>
-      </w:r>
-      <w:proofErr w:type="spellEnd"/>
-      <w:r>
-        <w:t xml:space="preserve"> “refine”.</w:t>
+      <w:r>
+        <w:t xml:space="preserve">Như </w:t>
+      </w:r>
+      <w:r>
+        <w:t>trong figure 5 thì ta có thể lọc kết quả bằng câu nói “refine”.</w:t>
       </w:r>
     </w:p>
     <w:p>
@@ -2452,37 +1509,8 @@
           <w:numId w:val="18"/>
         </w:numPr>
       </w:pPr>
-      <w:proofErr w:type="spellStart"/>
-      <w:r>
-        <w:t>Các</w:t>
-      </w:r>
-      <w:proofErr w:type="spellEnd"/>
-      <w:r>
-        <w:t xml:space="preserve"> field </w:t>
-      </w:r>
-      <w:proofErr w:type="spellStart"/>
-      <w:r>
-        <w:t>có</w:t>
-      </w:r>
-      <w:proofErr w:type="spellEnd"/>
-      <w:r>
-        <w:t xml:space="preserve"> </w:t>
-      </w:r>
-      <w:proofErr w:type="spellStart"/>
-      <w:r>
-        <w:t>thể</w:t>
-      </w:r>
-      <w:proofErr w:type="spellEnd"/>
-      <w:r>
-        <w:t xml:space="preserve"> </w:t>
-      </w:r>
-      <w:proofErr w:type="spellStart"/>
-      <w:r>
-        <w:t>lọc</w:t>
-      </w:r>
-      <w:proofErr w:type="spellEnd"/>
-      <w:r>
-        <w:t>:</w:t>
+      <w:r>
+        <w:t>Các field có thể lọc:</w:t>
       </w:r>
     </w:p>
     <w:p>
@@ -2493,11 +1521,9 @@
           <w:numId w:val="18"/>
         </w:numPr>
       </w:pPr>
-      <w:proofErr w:type="spellStart"/>
       <w:r>
         <w:t>Pname</w:t>
       </w:r>
-      <w:proofErr w:type="spellEnd"/>
     </w:p>
     <w:p>
       <w:pPr>
@@ -2560,6 +1586,7 @@
         <w:t>Occasion</w:t>
       </w:r>
     </w:p>
+    <w:p/>
     <w:p>
       <w:pPr>
         <w:keepNext/>
@@ -2613,12 +1640,21 @@
         <w:t xml:space="preserve">Figure </w:t>
       </w:r>
       <w:r>
+        <w:rPr>
+          <w:noProof/>
+        </w:rPr>
         <w:fldChar w:fldCharType="begin"/>
       </w:r>
       <w:r>
+        <w:rPr>
+          <w:noProof/>
+        </w:rPr>
         <w:instrText xml:space="preserve"> SEQ Figure \* ARABIC </w:instrText>
       </w:r>
       <w:r>
+        <w:rPr>
+          <w:noProof/>
+        </w:rPr>
         <w:fldChar w:fldCharType="separate"/>
       </w:r>
       <w:r>
@@ -2628,6 +1664,9 @@
         <w:t>6</w:t>
       </w:r>
       <w:r>
+        <w:rPr>
+          <w:noProof/>
+        </w:rPr>
         <w:fldChar w:fldCharType="end"/>
       </w:r>
     </w:p>
@@ -2685,12 +1724,21 @@
         <w:t xml:space="preserve">Figure </w:t>
       </w:r>
       <w:r>
+        <w:rPr>
+          <w:noProof/>
+        </w:rPr>
         <w:fldChar w:fldCharType="begin"/>
       </w:r>
       <w:r>
+        <w:rPr>
+          <w:noProof/>
+        </w:rPr>
         <w:instrText xml:space="preserve"> SEQ Figure \* ARABIC </w:instrText>
       </w:r>
       <w:r>
+        <w:rPr>
+          <w:noProof/>
+        </w:rPr>
         <w:fldChar w:fldCharType="separate"/>
       </w:r>
       <w:r>
@@ -2700,6 +1748,9 @@
         <w:t>7</w:t>
       </w:r>
       <w:r>
+        <w:rPr>
+          <w:noProof/>
+        </w:rPr>
         <w:fldChar w:fldCharType="end"/>
       </w:r>
     </w:p>
@@ -2715,42 +1766,12 @@
           <w:b/>
         </w:rPr>
       </w:pPr>
-      <w:proofErr w:type="spellStart"/>
       <w:r>
         <w:rPr>
           <w:b/>
         </w:rPr>
-        <w:t>Thêm</w:t>
-      </w:r>
-      <w:proofErr w:type="spellEnd"/>
-      <w:r>
-        <w:rPr>
-          <w:b/>
-        </w:rPr>
-        <w:t xml:space="preserve"> </w:t>
-      </w:r>
-      <w:proofErr w:type="spellStart"/>
-      <w:r>
-        <w:rPr>
-          <w:b/>
-        </w:rPr>
-        <w:t>sản</w:t>
-      </w:r>
-      <w:proofErr w:type="spellEnd"/>
-      <w:r>
-        <w:rPr>
-          <w:b/>
-        </w:rPr>
-        <w:t xml:space="preserve"> </w:t>
-      </w:r>
-      <w:proofErr w:type="spellStart"/>
-      <w:r>
-        <w:rPr>
-          <w:b/>
-        </w:rPr>
-        <w:t>phẩm</w:t>
-      </w:r>
-      <w:proofErr w:type="spellEnd"/>
+        <w:t>Thêm sản phẩm</w:t>
+      </w:r>
     </w:p>
     <w:p>
       <w:pPr>
@@ -2760,388 +1781,11 @@
           <w:numId w:val="18"/>
         </w:numPr>
       </w:pPr>
-      <w:proofErr w:type="spellStart"/>
-      <w:r>
-        <w:t>Thêm</w:t>
-      </w:r>
-      <w:proofErr w:type="spellEnd"/>
-      <w:r>
-        <w:t xml:space="preserve"> </w:t>
-      </w:r>
-      <w:proofErr w:type="spellStart"/>
-      <w:r>
-        <w:t>sản</w:t>
-      </w:r>
-      <w:proofErr w:type="spellEnd"/>
-      <w:r>
-        <w:t xml:space="preserve"> </w:t>
-      </w:r>
-      <w:proofErr w:type="spellStart"/>
-      <w:r>
-        <w:t>phẩm</w:t>
-      </w:r>
-      <w:proofErr w:type="spellEnd"/>
-      <w:r>
-        <w:t xml:space="preserve"> </w:t>
-      </w:r>
-      <w:proofErr w:type="spellStart"/>
-      <w:r>
-        <w:t>bằng</w:t>
-      </w:r>
-      <w:proofErr w:type="spellEnd"/>
-      <w:r>
-        <w:t xml:space="preserve"> </w:t>
-      </w:r>
-      <w:proofErr w:type="spellStart"/>
-      <w:r>
-        <w:t>cách</w:t>
-      </w:r>
-      <w:proofErr w:type="spellEnd"/>
-      <w:r>
-        <w:t xml:space="preserve"> </w:t>
-      </w:r>
-      <w:proofErr w:type="spellStart"/>
-      <w:r>
-        <w:t>nhấn</w:t>
-      </w:r>
-      <w:proofErr w:type="spellEnd"/>
-      <w:r>
-        <w:t xml:space="preserve"> </w:t>
-      </w:r>
-      <w:proofErr w:type="spellStart"/>
-      <w:r>
-        <w:t>nút</w:t>
-      </w:r>
-      <w:proofErr w:type="spellEnd"/>
-      <w:r>
-        <w:t xml:space="preserve"> “Save”</w:t>
-      </w:r>
-    </w:p>
-    <w:p>
-      <w:pPr>
-        <w:pStyle w:val="ListParagraph"/>
-        <w:numPr>
-          <w:ilvl w:val="0"/>
-          <w:numId w:val="18"/>
-        </w:numPr>
-        <w:rPr>
-          <w:b/>
-        </w:rPr>
-      </w:pPr>
-      <w:proofErr w:type="spellStart"/>
-      <w:r>
-        <w:rPr>
-          <w:b/>
-        </w:rPr>
-        <w:t>Xem</w:t>
-      </w:r>
-      <w:proofErr w:type="spellEnd"/>
-      <w:r>
-        <w:rPr>
-          <w:b/>
-        </w:rPr>
-        <w:t xml:space="preserve"> </w:t>
-      </w:r>
-      <w:proofErr w:type="spellStart"/>
-      <w:r>
-        <w:rPr>
-          <w:b/>
-        </w:rPr>
-        <w:t>thêm</w:t>
-      </w:r>
-      <w:proofErr w:type="spellEnd"/>
-      <w:r>
-        <w:rPr>
-          <w:b/>
-        </w:rPr>
-        <w:t xml:space="preserve"> </w:t>
-      </w:r>
-      <w:proofErr w:type="spellStart"/>
-      <w:r>
-        <w:rPr>
-          <w:b/>
-        </w:rPr>
-        <w:t>sản</w:t>
-      </w:r>
-      <w:proofErr w:type="spellEnd"/>
-      <w:r>
-        <w:rPr>
-          <w:b/>
-        </w:rPr>
-        <w:t xml:space="preserve"> </w:t>
-      </w:r>
-      <w:proofErr w:type="spellStart"/>
-      <w:r>
-        <w:rPr>
-          <w:b/>
-        </w:rPr>
-        <w:t>phẩm</w:t>
-      </w:r>
-      <w:proofErr w:type="spellEnd"/>
-    </w:p>
-    <w:p>
-      <w:pPr>
-        <w:pStyle w:val="ListParagraph"/>
-        <w:numPr>
-          <w:ilvl w:val="1"/>
-          <w:numId w:val="18"/>
-        </w:numPr>
-      </w:pPr>
-      <w:proofErr w:type="spellStart"/>
-      <w:r>
-        <w:t>Vì</w:t>
-      </w:r>
-      <w:proofErr w:type="spellEnd"/>
-      <w:r>
-        <w:t xml:space="preserve"> 1 </w:t>
-      </w:r>
-      <w:proofErr w:type="spellStart"/>
-      <w:r>
-        <w:t>lần</w:t>
-      </w:r>
-      <w:proofErr w:type="spellEnd"/>
-      <w:r>
-        <w:t xml:space="preserve"> </w:t>
-      </w:r>
-      <w:proofErr w:type="spellStart"/>
-      <w:r>
-        <w:t>tìm</w:t>
-      </w:r>
-      <w:proofErr w:type="spellEnd"/>
-      <w:r>
-        <w:t xml:space="preserve"> </w:t>
-      </w:r>
-      <w:proofErr w:type="spellStart"/>
-      <w:r>
-        <w:t>kiếm</w:t>
-      </w:r>
-      <w:proofErr w:type="spellEnd"/>
-      <w:r>
-        <w:t xml:space="preserve">, </w:t>
-      </w:r>
-      <w:proofErr w:type="spellStart"/>
-      <w:r>
-        <w:t>số</w:t>
-      </w:r>
-      <w:proofErr w:type="spellEnd"/>
-      <w:r>
-        <w:t xml:space="preserve"> </w:t>
-      </w:r>
-      <w:proofErr w:type="spellStart"/>
-      <w:r>
-        <w:t>sản</w:t>
-      </w:r>
-      <w:proofErr w:type="spellEnd"/>
-      <w:r>
-        <w:t xml:space="preserve"> </w:t>
-      </w:r>
-      <w:proofErr w:type="spellStart"/>
-      <w:r>
-        <w:t>phẩm</w:t>
-      </w:r>
-      <w:proofErr w:type="spellEnd"/>
-      <w:r>
-        <w:t xml:space="preserve"> </w:t>
-      </w:r>
-      <w:proofErr w:type="spellStart"/>
-      <w:r>
-        <w:t>hiển</w:t>
-      </w:r>
-      <w:proofErr w:type="spellEnd"/>
-      <w:r>
-        <w:t xml:space="preserve"> </w:t>
-      </w:r>
-      <w:proofErr w:type="spellStart"/>
-      <w:r>
-        <w:t>thị</w:t>
-      </w:r>
-      <w:proofErr w:type="spellEnd"/>
-      <w:r>
-        <w:t xml:space="preserve"> </w:t>
-      </w:r>
-      <w:proofErr w:type="spellStart"/>
-      <w:r>
-        <w:t>tối</w:t>
-      </w:r>
-      <w:proofErr w:type="spellEnd"/>
-      <w:r>
-        <w:t xml:space="preserve"> </w:t>
-      </w:r>
-      <w:proofErr w:type="spellStart"/>
-      <w:r>
-        <w:t>đa</w:t>
-      </w:r>
-      <w:proofErr w:type="spellEnd"/>
-      <w:r>
-        <w:t xml:space="preserve"> </w:t>
-      </w:r>
-      <w:proofErr w:type="spellStart"/>
-      <w:r>
-        <w:t>là</w:t>
-      </w:r>
-      <w:proofErr w:type="spellEnd"/>
-      <w:r>
-        <w:t xml:space="preserve"> 5 </w:t>
-      </w:r>
-      <w:proofErr w:type="spellStart"/>
-      <w:r>
-        <w:t>nên</w:t>
-      </w:r>
-      <w:proofErr w:type="spellEnd"/>
-      <w:r>
-        <w:t xml:space="preserve"> </w:t>
-      </w:r>
-      <w:proofErr w:type="spellStart"/>
-      <w:r>
-        <w:t>trong</w:t>
-      </w:r>
-      <w:proofErr w:type="spellEnd"/>
-      <w:r>
-        <w:t xml:space="preserve"> </w:t>
-      </w:r>
-      <w:proofErr w:type="spellStart"/>
-      <w:r>
-        <w:t>trường</w:t>
-      </w:r>
-      <w:proofErr w:type="spellEnd"/>
-      <w:r>
-        <w:t xml:space="preserve"> </w:t>
-      </w:r>
-      <w:proofErr w:type="spellStart"/>
-      <w:r>
-        <w:t>hợp</w:t>
-      </w:r>
-      <w:proofErr w:type="spellEnd"/>
-      <w:r>
-        <w:t xml:space="preserve"> </w:t>
-      </w:r>
-      <w:proofErr w:type="spellStart"/>
-      <w:r>
-        <w:t>số</w:t>
-      </w:r>
-      <w:proofErr w:type="spellEnd"/>
-      <w:r>
-        <w:t xml:space="preserve"> </w:t>
-      </w:r>
-      <w:proofErr w:type="spellStart"/>
-      <w:r>
-        <w:t>sản</w:t>
-      </w:r>
-      <w:proofErr w:type="spellEnd"/>
-      <w:r>
-        <w:t xml:space="preserve"> </w:t>
-      </w:r>
-      <w:proofErr w:type="spellStart"/>
-      <w:r>
-        <w:t>phẩm</w:t>
-      </w:r>
-      <w:proofErr w:type="spellEnd"/>
-      <w:r>
-        <w:t xml:space="preserve"> </w:t>
-      </w:r>
-      <w:proofErr w:type="spellStart"/>
-      <w:r>
-        <w:t>lớn</w:t>
-      </w:r>
-      <w:proofErr w:type="spellEnd"/>
-      <w:r>
-        <w:t xml:space="preserve"> </w:t>
-      </w:r>
-      <w:proofErr w:type="spellStart"/>
-      <w:r>
-        <w:t>hơn</w:t>
-      </w:r>
-      <w:proofErr w:type="spellEnd"/>
-      <w:r>
-        <w:t xml:space="preserve"> 5, </w:t>
-      </w:r>
-      <w:proofErr w:type="spellStart"/>
-      <w:r>
-        <w:t>nếu</w:t>
-      </w:r>
-      <w:proofErr w:type="spellEnd"/>
-      <w:r>
-        <w:t xml:space="preserve"> </w:t>
-      </w:r>
-      <w:proofErr w:type="spellStart"/>
-      <w:r>
-        <w:t>khách</w:t>
-      </w:r>
-      <w:proofErr w:type="spellEnd"/>
-      <w:r>
-        <w:t xml:space="preserve"> </w:t>
-      </w:r>
-      <w:proofErr w:type="spellStart"/>
-      <w:r>
-        <w:t>hàng</w:t>
-      </w:r>
-      <w:proofErr w:type="spellEnd"/>
-      <w:r>
-        <w:t xml:space="preserve"> </w:t>
-      </w:r>
-      <w:proofErr w:type="spellStart"/>
-      <w:r>
-        <w:t>muốn</w:t>
-      </w:r>
-      <w:proofErr w:type="spellEnd"/>
-      <w:r>
-        <w:t xml:space="preserve"> </w:t>
-      </w:r>
-      <w:proofErr w:type="spellStart"/>
-      <w:r>
-        <w:t>xem</w:t>
-      </w:r>
-      <w:proofErr w:type="spellEnd"/>
-      <w:r>
-        <w:t xml:space="preserve"> </w:t>
-      </w:r>
-      <w:proofErr w:type="spellStart"/>
-      <w:r>
-        <w:t>thêm</w:t>
-      </w:r>
-      <w:proofErr w:type="spellEnd"/>
-      <w:r>
-        <w:t xml:space="preserve"> </w:t>
-      </w:r>
-      <w:proofErr w:type="spellStart"/>
-      <w:r>
-        <w:t>có</w:t>
-      </w:r>
-      <w:proofErr w:type="spellEnd"/>
-      <w:r>
-        <w:t xml:space="preserve"> </w:t>
-      </w:r>
-      <w:proofErr w:type="spellStart"/>
-      <w:r>
-        <w:t>thể</w:t>
-      </w:r>
-      <w:proofErr w:type="spellEnd"/>
-      <w:r>
-        <w:t xml:space="preserve"> </w:t>
-      </w:r>
-      <w:proofErr w:type="spellStart"/>
-      <w:r>
-        <w:t>xài</w:t>
-      </w:r>
-      <w:proofErr w:type="spellEnd"/>
-      <w:r>
-        <w:t xml:space="preserve"> </w:t>
-      </w:r>
-      <w:proofErr w:type="spellStart"/>
-      <w:r>
-        <w:t>câu</w:t>
-      </w:r>
-      <w:proofErr w:type="spellEnd"/>
-      <w:r>
-        <w:t xml:space="preserve"> </w:t>
-      </w:r>
-      <w:proofErr w:type="spellStart"/>
-      <w:r>
-        <w:t>nói</w:t>
-      </w:r>
-      <w:proofErr w:type="spellEnd"/>
-      <w:r>
-        <w:t xml:space="preserve"> “more”.</w:t>
+      <w:r>
+        <w:t>Thêm sản phẩm bằng cách nhấn nút “Save”</w:t>
+      </w:r>
+      <w:r>
+        <w:t>.</w:t>
       </w:r>
     </w:p>
     <w:p>
@@ -3154,10 +1798,10 @@
         </w:rPr>
         <w:lastRenderedPageBreak/>
         <w:drawing>
-          <wp:inline distT="0" distB="0" distL="0" distR="0" wp14:anchorId="3D3592C9" wp14:editId="7A2987D4">
-            <wp:extent cx="6400800" cy="3697605"/>
-            <wp:effectExtent l="0" t="0" r="0" b="0"/>
-            <wp:docPr id="28" name="Picture 28"/>
+          <wp:inline distT="0" distB="0" distL="0" distR="0" wp14:anchorId="380CD116" wp14:editId="5EBE19B9">
+            <wp:extent cx="5286375" cy="5276850"/>
+            <wp:effectExtent l="0" t="0" r="9525" b="0"/>
+            <wp:docPr id="6" name="Picture 6"/>
             <wp:cNvGraphicFramePr>
               <a:graphicFrameLocks xmlns:a="http://schemas.openxmlformats.org/drawingml/2006/main" noChangeAspect="1"/>
             </wp:cNvGraphicFramePr>
@@ -3177,7 +1821,7 @@
                   <pic:spPr>
                     <a:xfrm>
                       <a:off x="0" y="0"/>
-                      <a:ext cx="6400800" cy="3697605"/>
+                      <a:ext cx="5286375" cy="5276850"/>
                     </a:xfrm>
                     <a:prstGeom prst="rect">
                       <a:avLst/>
@@ -3198,12 +1842,21 @@
         <w:t xml:space="preserve">Figure </w:t>
       </w:r>
       <w:r>
+        <w:rPr>
+          <w:noProof/>
+        </w:rPr>
         <w:fldChar w:fldCharType="begin"/>
       </w:r>
       <w:r>
+        <w:rPr>
+          <w:noProof/>
+        </w:rPr>
         <w:instrText xml:space="preserve"> SEQ Figure \* ARABIC </w:instrText>
       </w:r>
       <w:r>
+        <w:rPr>
+          <w:noProof/>
+        </w:rPr>
         <w:fldChar w:fldCharType="separate"/>
       </w:r>
       <w:r>
@@ -3213,22 +1866,56 @@
         <w:t>8</w:t>
       </w:r>
       <w:r>
+        <w:rPr>
+          <w:noProof/>
+        </w:rPr>
         <w:fldChar w:fldCharType="end"/>
       </w:r>
     </w:p>
     <w:p>
       <w:pPr>
+        <w:pStyle w:val="ListParagraph"/>
+        <w:numPr>
+          <w:ilvl w:val="0"/>
+          <w:numId w:val="18"/>
+        </w:numPr>
+        <w:rPr>
+          <w:b/>
+        </w:rPr>
+      </w:pPr>
+      <w:r>
+        <w:rPr>
+          <w:b/>
+        </w:rPr>
+        <w:t>Xem sản phẩm đã thêm</w:t>
+      </w:r>
+    </w:p>
+    <w:p>
+      <w:pPr>
+        <w:pStyle w:val="ListParagraph"/>
+        <w:numPr>
+          <w:ilvl w:val="1"/>
+          <w:numId w:val="18"/>
+        </w:numPr>
+      </w:pPr>
+      <w:r>
+        <w:t>Có thể xem sản phẩm đã thêm bằng câu nói “list”.</w:t>
+      </w:r>
+    </w:p>
+    <w:p>
+      <w:pPr>
         <w:keepNext/>
       </w:pPr>
       <w:r>
         <w:rPr>
           <w:noProof/>
         </w:rPr>
+        <w:lastRenderedPageBreak/>
         <w:drawing>
-          <wp:inline distT="0" distB="0" distL="0" distR="0" wp14:anchorId="7D10CC19" wp14:editId="549E091D">
-            <wp:extent cx="6400800" cy="3592195"/>
-            <wp:effectExtent l="0" t="0" r="0" b="8255"/>
-            <wp:docPr id="29" name="Picture 29"/>
+          <wp:inline distT="0" distB="0" distL="0" distR="0" wp14:anchorId="2D6A98CC" wp14:editId="6D7494F6">
+            <wp:extent cx="5057775" cy="4029075"/>
+            <wp:effectExtent l="0" t="0" r="9525" b="9525"/>
+            <wp:docPr id="7" name="Picture 7"/>
             <wp:cNvGraphicFramePr>
               <a:graphicFrameLocks xmlns:a="http://schemas.openxmlformats.org/drawingml/2006/main" noChangeAspect="1"/>
             </wp:cNvGraphicFramePr>
@@ -3248,7 +1935,7 @@
                   <pic:spPr>
                     <a:xfrm>
                       <a:off x="0" y="0"/>
-                      <a:ext cx="6400800" cy="3592195"/>
+                      <a:ext cx="5057775" cy="4029075"/>
                     </a:xfrm>
                     <a:prstGeom prst="rect">
                       <a:avLst/>
@@ -3269,12 +1956,21 @@
         <w:t xml:space="preserve">Figure </w:t>
       </w:r>
       <w:r>
+        <w:rPr>
+          <w:noProof/>
+        </w:rPr>
         <w:fldChar w:fldCharType="begin"/>
       </w:r>
       <w:r>
+        <w:rPr>
+          <w:noProof/>
+        </w:rPr>
         <w:instrText xml:space="preserve"> SEQ Figure \* ARABIC </w:instrText>
       </w:r>
       <w:r>
+        <w:rPr>
+          <w:noProof/>
+        </w:rPr>
         <w:fldChar w:fldCharType="separate"/>
       </w:r>
       <w:r>
@@ -3284,6 +1980,9 @@
         <w:t>9</w:t>
       </w:r>
       <w:r>
+        <w:rPr>
+          <w:noProof/>
+        </w:rPr>
         <w:fldChar w:fldCharType="end"/>
       </w:r>
     </w:p>
@@ -3302,45 +2001,8 @@
         <w:rPr>
           <w:b/>
         </w:rPr>
-        <w:lastRenderedPageBreak/>
-        <w:t xml:space="preserve">Search </w:t>
-      </w:r>
-      <w:proofErr w:type="spellStart"/>
-      <w:r>
-        <w:rPr>
-          <w:b/>
-        </w:rPr>
-        <w:t>lại</w:t>
-      </w:r>
-      <w:proofErr w:type="spellEnd"/>
-      <w:r>
-        <w:rPr>
-          <w:b/>
-        </w:rPr>
-        <w:t xml:space="preserve"> </w:t>
-      </w:r>
-      <w:proofErr w:type="spellStart"/>
-      <w:r>
-        <w:rPr>
-          <w:b/>
-        </w:rPr>
-        <w:t>từ</w:t>
-      </w:r>
-      <w:proofErr w:type="spellEnd"/>
-      <w:r>
-        <w:rPr>
-          <w:b/>
-        </w:rPr>
-        <w:t xml:space="preserve"> </w:t>
-      </w:r>
-      <w:proofErr w:type="spellStart"/>
-      <w:r>
-        <w:rPr>
-          <w:b/>
-        </w:rPr>
-        <w:t>đầu</w:t>
-      </w:r>
-      <w:proofErr w:type="spellEnd"/>
+        <w:t>Xem thêm sản phẩm</w:t>
+      </w:r>
     </w:p>
     <w:p>
       <w:pPr>
@@ -3350,317 +2012,24 @@
           <w:numId w:val="18"/>
         </w:numPr>
       </w:pPr>
-      <w:proofErr w:type="spellStart"/>
-      <w:r>
-        <w:t>Nếu</w:t>
-      </w:r>
-      <w:proofErr w:type="spellEnd"/>
-      <w:r>
-        <w:t xml:space="preserve"> </w:t>
-      </w:r>
-      <w:proofErr w:type="spellStart"/>
-      <w:r>
-        <w:t>giữa</w:t>
-      </w:r>
-      <w:proofErr w:type="spellEnd"/>
-      <w:r>
-        <w:t xml:space="preserve"> </w:t>
-      </w:r>
-      <w:proofErr w:type="spellStart"/>
-      <w:r>
-        <w:t>chừng</w:t>
-      </w:r>
-      <w:proofErr w:type="spellEnd"/>
-      <w:r>
-        <w:t xml:space="preserve"> </w:t>
-      </w:r>
-      <w:proofErr w:type="spellStart"/>
-      <w:r>
-        <w:t>mà</w:t>
-      </w:r>
-      <w:proofErr w:type="spellEnd"/>
-      <w:r>
-        <w:t xml:space="preserve"> </w:t>
-      </w:r>
-      <w:proofErr w:type="spellStart"/>
-      <w:r>
-        <w:t>muốn</w:t>
-      </w:r>
-      <w:proofErr w:type="spellEnd"/>
-      <w:r>
-        <w:t xml:space="preserve"> </w:t>
-      </w:r>
-      <w:proofErr w:type="spellStart"/>
-      <w:r>
-        <w:t>tìm</w:t>
-      </w:r>
-      <w:proofErr w:type="spellEnd"/>
-      <w:r>
-        <w:t xml:space="preserve"> </w:t>
-      </w:r>
-      <w:proofErr w:type="spellStart"/>
-      <w:r>
-        <w:t>kiếm</w:t>
-      </w:r>
-      <w:proofErr w:type="spellEnd"/>
-      <w:r>
-        <w:t xml:space="preserve"> </w:t>
-      </w:r>
-      <w:proofErr w:type="spellStart"/>
-      <w:r>
-        <w:t>lại</w:t>
-      </w:r>
-      <w:proofErr w:type="spellEnd"/>
-      <w:r>
-        <w:t xml:space="preserve"> </w:t>
-      </w:r>
-      <w:proofErr w:type="spellStart"/>
-      <w:r>
-        <w:t>từ</w:t>
-      </w:r>
-      <w:proofErr w:type="spellEnd"/>
-      <w:r>
-        <w:t xml:space="preserve"> </w:t>
-      </w:r>
-      <w:proofErr w:type="spellStart"/>
-      <w:r>
-        <w:t>đầu</w:t>
-      </w:r>
-      <w:proofErr w:type="spellEnd"/>
-      <w:r>
-        <w:t xml:space="preserve"> </w:t>
-      </w:r>
-      <w:proofErr w:type="spellStart"/>
-      <w:r>
-        <w:t>thì</w:t>
-      </w:r>
-      <w:proofErr w:type="spellEnd"/>
-      <w:r>
-        <w:t xml:space="preserve"> </w:t>
-      </w:r>
-      <w:proofErr w:type="spellStart"/>
-      <w:r>
-        <w:t>dùng</w:t>
-      </w:r>
-      <w:proofErr w:type="spellEnd"/>
-      <w:r>
-        <w:t xml:space="preserve"> </w:t>
-      </w:r>
-      <w:proofErr w:type="spellStart"/>
-      <w:r>
-        <w:t>câu</w:t>
-      </w:r>
-      <w:proofErr w:type="spellEnd"/>
-      <w:r>
-        <w:t xml:space="preserve"> </w:t>
-      </w:r>
-      <w:proofErr w:type="spellStart"/>
-      <w:r>
-        <w:t>nói</w:t>
-      </w:r>
-      <w:proofErr w:type="spellEnd"/>
-      <w:r>
-        <w:t xml:space="preserve"> “again”.</w:t>
-      </w:r>
-    </w:p>
-    <w:p>
-      <w:pPr>
-        <w:pStyle w:val="ListParagraph"/>
-        <w:numPr>
-          <w:ilvl w:val="1"/>
-          <w:numId w:val="18"/>
-        </w:numPr>
-      </w:pPr>
-      <w:proofErr w:type="spellStart"/>
-      <w:r>
-        <w:t>Tính</w:t>
-      </w:r>
-      <w:proofErr w:type="spellEnd"/>
-      <w:r>
-        <w:t xml:space="preserve"> </w:t>
-      </w:r>
-      <w:proofErr w:type="spellStart"/>
-      <w:r>
-        <w:t>năng</w:t>
-      </w:r>
-      <w:proofErr w:type="spellEnd"/>
-      <w:r>
-        <w:t xml:space="preserve"> </w:t>
-      </w:r>
-      <w:proofErr w:type="spellStart"/>
-      <w:r>
-        <w:t>này</w:t>
-      </w:r>
-      <w:proofErr w:type="spellEnd"/>
-      <w:r>
-        <w:t xml:space="preserve"> </w:t>
-      </w:r>
-      <w:proofErr w:type="spellStart"/>
-      <w:r>
-        <w:t>vẫn</w:t>
-      </w:r>
-      <w:proofErr w:type="spellEnd"/>
-      <w:r>
-        <w:t xml:space="preserve"> </w:t>
-      </w:r>
-      <w:proofErr w:type="spellStart"/>
-      <w:r>
-        <w:t>còn</w:t>
-      </w:r>
-      <w:proofErr w:type="spellEnd"/>
-      <w:r>
-        <w:t xml:space="preserve"> 1 bug “</w:t>
-      </w:r>
-      <w:proofErr w:type="spellStart"/>
-      <w:r>
-        <w:t>ngữ</w:t>
-      </w:r>
-      <w:proofErr w:type="spellEnd"/>
-      <w:r>
-        <w:t xml:space="preserve"> </w:t>
-      </w:r>
-      <w:proofErr w:type="spellStart"/>
-      <w:r>
-        <w:t>nghĩa</w:t>
-      </w:r>
-      <w:proofErr w:type="spellEnd"/>
-      <w:r>
-        <w:t xml:space="preserve">” ở </w:t>
-      </w:r>
-      <w:proofErr w:type="spellStart"/>
-      <w:r>
-        <w:t>câu</w:t>
-      </w:r>
-      <w:proofErr w:type="spellEnd"/>
-      <w:r>
-        <w:t xml:space="preserve"> </w:t>
-      </w:r>
-      <w:proofErr w:type="spellStart"/>
-      <w:r>
-        <w:t>trả</w:t>
-      </w:r>
-      <w:proofErr w:type="spellEnd"/>
-      <w:r>
-        <w:t xml:space="preserve"> </w:t>
-      </w:r>
-      <w:proofErr w:type="spellStart"/>
-      <w:r>
-        <w:t>lời</w:t>
-      </w:r>
-      <w:proofErr w:type="spellEnd"/>
-      <w:r>
-        <w:t xml:space="preserve"> </w:t>
-      </w:r>
-      <w:proofErr w:type="spellStart"/>
-      <w:r>
-        <w:t>lại</w:t>
-      </w:r>
-      <w:proofErr w:type="spellEnd"/>
-      <w:r>
-        <w:t xml:space="preserve"> </w:t>
-      </w:r>
-      <w:proofErr w:type="spellStart"/>
-      <w:r>
-        <w:t>câu</w:t>
-      </w:r>
-      <w:proofErr w:type="spellEnd"/>
-      <w:r>
-        <w:t xml:space="preserve"> </w:t>
-      </w:r>
-      <w:proofErr w:type="spellStart"/>
-      <w:r>
-        <w:t>nói</w:t>
-      </w:r>
-      <w:proofErr w:type="spellEnd"/>
-      <w:r>
-        <w:t xml:space="preserve"> “again”.</w:t>
-      </w:r>
-    </w:p>
-    <w:p>
-      <w:pPr>
-        <w:pStyle w:val="ListParagraph"/>
-        <w:numPr>
-          <w:ilvl w:val="1"/>
-          <w:numId w:val="18"/>
-        </w:numPr>
-      </w:pPr>
-      <w:proofErr w:type="spellStart"/>
-      <w:r>
-        <w:t>Cần</w:t>
-      </w:r>
-      <w:proofErr w:type="spellEnd"/>
-      <w:r>
-        <w:t xml:space="preserve"> “</w:t>
-      </w:r>
-      <w:proofErr w:type="spellStart"/>
-      <w:r>
-        <w:t>chào</w:t>
-      </w:r>
-      <w:proofErr w:type="spellEnd"/>
-      <w:r>
-        <w:t xml:space="preserve">” </w:t>
-      </w:r>
-      <w:proofErr w:type="spellStart"/>
-      <w:r>
-        <w:t>lại</w:t>
-      </w:r>
-      <w:proofErr w:type="spellEnd"/>
-      <w:r>
-        <w:t xml:space="preserve"> </w:t>
-      </w:r>
-      <w:proofErr w:type="spellStart"/>
-      <w:r>
-        <w:t>để</w:t>
-      </w:r>
-      <w:proofErr w:type="spellEnd"/>
-      <w:r>
-        <w:t xml:space="preserve"> chatbot </w:t>
-      </w:r>
-      <w:proofErr w:type="spellStart"/>
-      <w:r>
-        <w:t>kích</w:t>
-      </w:r>
-      <w:proofErr w:type="spellEnd"/>
-      <w:r>
-        <w:t xml:space="preserve"> </w:t>
-      </w:r>
-      <w:proofErr w:type="spellStart"/>
-      <w:r>
-        <w:t>hoạt</w:t>
-      </w:r>
-      <w:proofErr w:type="spellEnd"/>
-      <w:r>
-        <w:t xml:space="preserve"> </w:t>
-      </w:r>
-      <w:proofErr w:type="spellStart"/>
-      <w:r>
-        <w:t>hội</w:t>
-      </w:r>
-      <w:proofErr w:type="spellEnd"/>
-      <w:r>
-        <w:t xml:space="preserve"> </w:t>
-      </w:r>
-      <w:proofErr w:type="spellStart"/>
-      <w:r>
-        <w:t>thoại</w:t>
-      </w:r>
-      <w:proofErr w:type="spellEnd"/>
-      <w:r>
-        <w:t xml:space="preserve"> mới.</w:t>
-      </w:r>
-      <w:bookmarkStart w:id="0" w:name="_GoBack"/>
-      <w:bookmarkEnd w:id="0"/>
-    </w:p>
-    <w:p>
-      <w:r>
-        <w:rPr>
-          <w:noProof/>
-        </w:rPr>
+      <w:r>
+        <w:t>Vì 1 lần tìm kiếm, số sản phẩm hiển thị tối đa là 5 nên trong trường hợp số sản phẩm lớn hơn 5, nếu khách hàng muốn xem thêm có thể xài câu nói “more”.</w:t>
+      </w:r>
+    </w:p>
+    <w:p>
+      <w:pPr>
+        <w:keepNext/>
+      </w:pPr>
+      <w:r>
+        <w:rPr>
+          <w:noProof/>
+        </w:rPr>
+        <w:lastRenderedPageBreak/>
         <w:drawing>
-          <wp:inline distT="0" distB="0" distL="0" distR="0" wp14:anchorId="5C804381" wp14:editId="5CD25D7B">
-            <wp:extent cx="6400800" cy="3119120"/>
-            <wp:effectExtent l="0" t="0" r="0" b="5080"/>
-            <wp:docPr id="32" name="Picture 32"/>
+          <wp:inline distT="0" distB="0" distL="0" distR="0" wp14:anchorId="3D3592C9" wp14:editId="7A2987D4">
+            <wp:extent cx="6400800" cy="3697605"/>
+            <wp:effectExtent l="0" t="0" r="0" b="0"/>
+            <wp:docPr id="28" name="Picture 28"/>
             <wp:cNvGraphicFramePr>
               <a:graphicFrameLocks xmlns:a="http://schemas.openxmlformats.org/drawingml/2006/main" noChangeAspect="1"/>
             </wp:cNvGraphicFramePr>
@@ -3680,7 +2049,7 @@
                   <pic:spPr>
                     <a:xfrm>
                       <a:off x="0" y="0"/>
-                      <a:ext cx="6400800" cy="3119120"/>
+                      <a:ext cx="6400800" cy="3697605"/>
                     </a:xfrm>
                     <a:prstGeom prst="rect">
                       <a:avLst/>
@@ -3693,8 +2062,245 @@
         </w:drawing>
       </w:r>
     </w:p>
+    <w:p>
+      <w:pPr>
+        <w:pStyle w:val="Caption"/>
+      </w:pPr>
+      <w:r>
+        <w:t xml:space="preserve">Figure </w:t>
+      </w:r>
+      <w:r>
+        <w:rPr>
+          <w:noProof/>
+        </w:rPr>
+        <w:fldChar w:fldCharType="begin"/>
+      </w:r>
+      <w:r>
+        <w:rPr>
+          <w:noProof/>
+        </w:rPr>
+        <w:instrText xml:space="preserve"> SEQ Figure \* ARABIC </w:instrText>
+      </w:r>
+      <w:r>
+        <w:rPr>
+          <w:noProof/>
+        </w:rPr>
+        <w:fldChar w:fldCharType="separate"/>
+      </w:r>
+      <w:r>
+        <w:rPr>
+          <w:noProof/>
+        </w:rPr>
+        <w:t>10</w:t>
+      </w:r>
+      <w:r>
+        <w:rPr>
+          <w:noProof/>
+        </w:rPr>
+        <w:fldChar w:fldCharType="end"/>
+      </w:r>
+    </w:p>
+    <w:p>
+      <w:pPr>
+        <w:keepNext/>
+      </w:pPr>
+      <w:r>
+        <w:rPr>
+          <w:noProof/>
+        </w:rPr>
+        <w:drawing>
+          <wp:inline distT="0" distB="0" distL="0" distR="0" wp14:anchorId="7D10CC19" wp14:editId="549E091D">
+            <wp:extent cx="6400800" cy="3592195"/>
+            <wp:effectExtent l="0" t="0" r="0" b="8255"/>
+            <wp:docPr id="29" name="Picture 29"/>
+            <wp:cNvGraphicFramePr>
+              <a:graphicFrameLocks xmlns:a="http://schemas.openxmlformats.org/drawingml/2006/main" noChangeAspect="1"/>
+            </wp:cNvGraphicFramePr>
+            <a:graphic xmlns:a="http://schemas.openxmlformats.org/drawingml/2006/main">
+              <a:graphicData uri="http://schemas.openxmlformats.org/drawingml/2006/picture">
+                <pic:pic xmlns:pic="http://schemas.openxmlformats.org/drawingml/2006/picture">
+                  <pic:nvPicPr>
+                    <pic:cNvPr id="1" name=""/>
+                    <pic:cNvPicPr/>
+                  </pic:nvPicPr>
+                  <pic:blipFill>
+                    <a:blip r:embed="rId20"/>
+                    <a:stretch>
+                      <a:fillRect/>
+                    </a:stretch>
+                  </pic:blipFill>
+                  <pic:spPr>
+                    <a:xfrm>
+                      <a:off x="0" y="0"/>
+                      <a:ext cx="6400800" cy="3592195"/>
+                    </a:xfrm>
+                    <a:prstGeom prst="rect">
+                      <a:avLst/>
+                    </a:prstGeom>
+                  </pic:spPr>
+                </pic:pic>
+              </a:graphicData>
+            </a:graphic>
+          </wp:inline>
+        </w:drawing>
+      </w:r>
+    </w:p>
+    <w:p>
+      <w:pPr>
+        <w:pStyle w:val="Caption"/>
+      </w:pPr>
+      <w:r>
+        <w:t xml:space="preserve">Figure </w:t>
+      </w:r>
+      <w:r>
+        <w:rPr>
+          <w:noProof/>
+        </w:rPr>
+        <w:fldChar w:fldCharType="begin"/>
+      </w:r>
+      <w:r>
+        <w:rPr>
+          <w:noProof/>
+        </w:rPr>
+        <w:instrText xml:space="preserve"> SEQ Figure \* ARABIC </w:instrText>
+      </w:r>
+      <w:r>
+        <w:rPr>
+          <w:noProof/>
+        </w:rPr>
+        <w:fldChar w:fldCharType="separate"/>
+      </w:r>
+      <w:r>
+        <w:rPr>
+          <w:noProof/>
+        </w:rPr>
+        <w:t>11</w:t>
+      </w:r>
+      <w:r>
+        <w:rPr>
+          <w:noProof/>
+        </w:rPr>
+        <w:fldChar w:fldCharType="end"/>
+      </w:r>
+    </w:p>
+    <w:p>
+      <w:pPr>
+        <w:pStyle w:val="ListParagraph"/>
+        <w:numPr>
+          <w:ilvl w:val="0"/>
+          <w:numId w:val="18"/>
+        </w:numPr>
+        <w:rPr>
+          <w:b/>
+        </w:rPr>
+      </w:pPr>
+      <w:r>
+        <w:rPr>
+          <w:b/>
+        </w:rPr>
+        <w:lastRenderedPageBreak/>
+        <w:t>Search lại từ đầu</w:t>
+      </w:r>
+    </w:p>
+    <w:p>
+      <w:pPr>
+        <w:pStyle w:val="ListParagraph"/>
+        <w:numPr>
+          <w:ilvl w:val="1"/>
+          <w:numId w:val="18"/>
+        </w:numPr>
+      </w:pPr>
+      <w:r>
+        <w:t>Nếu giữa chừng mà muốn tìm kiếm lại từ đầu thì dùng câu nói “again”.</w:t>
+      </w:r>
+    </w:p>
+    <w:p/>
+    <w:p>
+      <w:pPr>
+        <w:keepNext/>
+      </w:pPr>
+      <w:r>
+        <w:rPr>
+          <w:noProof/>
+        </w:rPr>
+        <w:drawing>
+          <wp:inline distT="0" distB="0" distL="0" distR="0" wp14:anchorId="41796372" wp14:editId="68E8D132">
+            <wp:extent cx="5191125" cy="3429000"/>
+            <wp:effectExtent l="0" t="0" r="9525" b="0"/>
+            <wp:docPr id="4" name="Picture 4"/>
+            <wp:cNvGraphicFramePr>
+              <a:graphicFrameLocks xmlns:a="http://schemas.openxmlformats.org/drawingml/2006/main" noChangeAspect="1"/>
+            </wp:cNvGraphicFramePr>
+            <a:graphic xmlns:a="http://schemas.openxmlformats.org/drawingml/2006/main">
+              <a:graphicData uri="http://schemas.openxmlformats.org/drawingml/2006/picture">
+                <pic:pic xmlns:pic="http://schemas.openxmlformats.org/drawingml/2006/picture">
+                  <pic:nvPicPr>
+                    <pic:cNvPr id="1" name=""/>
+                    <pic:cNvPicPr/>
+                  </pic:nvPicPr>
+                  <pic:blipFill>
+                    <a:blip r:embed="rId21"/>
+                    <a:stretch>
+                      <a:fillRect/>
+                    </a:stretch>
+                  </pic:blipFill>
+                  <pic:spPr>
+                    <a:xfrm>
+                      <a:off x="0" y="0"/>
+                      <a:ext cx="5191125" cy="3429000"/>
+                    </a:xfrm>
+                    <a:prstGeom prst="rect">
+                      <a:avLst/>
+                    </a:prstGeom>
+                  </pic:spPr>
+                </pic:pic>
+              </a:graphicData>
+            </a:graphic>
+          </wp:inline>
+        </w:drawing>
+      </w:r>
+    </w:p>
+    <w:p>
+      <w:pPr>
+        <w:pStyle w:val="Caption"/>
+      </w:pPr>
+      <w:r>
+        <w:t xml:space="preserve">Figure </w:t>
+      </w:r>
+      <w:r>
+        <w:rPr>
+          <w:noProof/>
+        </w:rPr>
+        <w:fldChar w:fldCharType="begin"/>
+      </w:r>
+      <w:r>
+        <w:rPr>
+          <w:noProof/>
+        </w:rPr>
+        <w:instrText xml:space="preserve"> SEQ Figure \* ARABIC </w:instrText>
+      </w:r>
+      <w:r>
+        <w:rPr>
+          <w:noProof/>
+        </w:rPr>
+        <w:fldChar w:fldCharType="separate"/>
+      </w:r>
+      <w:r>
+        <w:rPr>
+          <w:noProof/>
+        </w:rPr>
+        <w:t>12</w:t>
+      </w:r>
+      <w:r>
+        <w:rPr>
+          <w:noProof/>
+        </w:rPr>
+        <w:fldChar w:fldCharType="end"/>
+      </w:r>
+    </w:p>
     <w:p/>
     <w:p/>
+    <w:p/>
     <w:p>
       <w:pPr>
         <w:jc w:val="center"/>
@@ -3712,8 +2318,8 @@
       </w:r>
     </w:p>
     <w:sectPr>
-      <w:headerReference w:type="default" r:id="rId20"/>
-      <w:footerReference w:type="default" r:id="rId21"/>
+      <w:headerReference w:type="default" r:id="rId22"/>
+      <w:footerReference w:type="default" r:id="rId23"/>
       <w:pgSz w:w="12240" w:h="15840"/>
       <w:pgMar w:top="1080" w:right="1080" w:bottom="1080" w:left="1080" w:header="720" w:footer="720" w:gutter="0"/>
       <w:cols w:space="720"/>
@@ -3954,106 +2560,14 @@
               <w:color w:val="FFFFFF" w:themeColor="background1"/>
             </w:rPr>
           </w:pPr>
-          <w:proofErr w:type="spellStart"/>
           <w:r>
             <w:rPr>
               <w:rFonts w:cs="Segoe UI"/>
               <w:b/>
               <w:color w:val="FFFFFF" w:themeColor="background1"/>
             </w:rPr>
-            <w:t>Quản</w:t>
+            <w:t>Quản lý dự án phần mềm</w:t>
           </w:r>
-          <w:proofErr w:type="spellEnd"/>
-          <w:r>
-            <w:rPr>
-              <w:rFonts w:cs="Segoe UI"/>
-              <w:b/>
-              <w:color w:val="FFFFFF" w:themeColor="background1"/>
-            </w:rPr>
-            <w:t xml:space="preserve"> </w:t>
-          </w:r>
-          <w:proofErr w:type="spellStart"/>
-          <w:r>
-            <w:rPr>
-              <w:rFonts w:cs="Segoe UI"/>
-              <w:b/>
-              <w:color w:val="FFFFFF" w:themeColor="background1"/>
-            </w:rPr>
-            <w:t>lý</w:t>
-          </w:r>
-          <w:proofErr w:type="spellEnd"/>
-          <w:r>
-            <w:rPr>
-              <w:rFonts w:cs="Segoe UI"/>
-              <w:b/>
-              <w:color w:val="FFFFFF" w:themeColor="background1"/>
-            </w:rPr>
-            <w:t xml:space="preserve"> </w:t>
-          </w:r>
-          <w:proofErr w:type="spellStart"/>
-          <w:r>
-            <w:rPr>
-              <w:rFonts w:cs="Segoe UI"/>
-              <w:b/>
-              <w:color w:val="FFFFFF" w:themeColor="background1"/>
-            </w:rPr>
-            <w:t>dự</w:t>
-          </w:r>
-          <w:proofErr w:type="spellEnd"/>
-          <w:r>
-            <w:rPr>
-              <w:rFonts w:cs="Segoe UI"/>
-              <w:b/>
-              <w:color w:val="FFFFFF" w:themeColor="background1"/>
-            </w:rPr>
-            <w:t xml:space="preserve"> </w:t>
-          </w:r>
-          <w:proofErr w:type="spellStart"/>
-          <w:r>
-            <w:rPr>
-              <w:rFonts w:cs="Segoe UI"/>
-              <w:b/>
-              <w:color w:val="FFFFFF" w:themeColor="background1"/>
-            </w:rPr>
-            <w:t>án</w:t>
-          </w:r>
-          <w:proofErr w:type="spellEnd"/>
-          <w:r>
-            <w:rPr>
-              <w:rFonts w:cs="Segoe UI"/>
-              <w:b/>
-              <w:color w:val="FFFFFF" w:themeColor="background1"/>
-            </w:rPr>
-            <w:t xml:space="preserve"> </w:t>
-          </w:r>
-          <w:proofErr w:type="spellStart"/>
-          <w:r>
-            <w:rPr>
-              <w:rFonts w:cs="Segoe UI"/>
-              <w:b/>
-              <w:color w:val="FFFFFF" w:themeColor="background1"/>
-            </w:rPr>
-            <w:t>phần</w:t>
-          </w:r>
-          <w:proofErr w:type="spellEnd"/>
-          <w:r>
-            <w:rPr>
-              <w:rFonts w:cs="Segoe UI"/>
-              <w:b/>
-              <w:color w:val="FFFFFF" w:themeColor="background1"/>
-            </w:rPr>
-            <w:t xml:space="preserve"> </w:t>
-          </w:r>
-          <w:proofErr w:type="spellStart"/>
-          <w:r>
-            <w:rPr>
-              <w:rFonts w:cs="Segoe UI"/>
-              <w:b/>
-              <w:color w:val="FFFFFF" w:themeColor="background1"/>
-            </w:rPr>
-            <w:t>mềm</w:t>
-          </w:r>
-          <w:proofErr w:type="spellEnd"/>
         </w:p>
       </w:tc>
       <w:tc>
@@ -4069,63 +2583,13 @@
               <w:color w:val="000000" w:themeColor="text1"/>
             </w:rPr>
           </w:pPr>
-          <w:proofErr w:type="spellStart"/>
           <w:r>
             <w:rPr>
               <w:rFonts w:cs="Segoe UI"/>
               <w:color w:val="000000" w:themeColor="text1"/>
             </w:rPr>
-            <w:t>Hướng</w:t>
+            <w:t>Hướng dẫn sử dụng</w:t>
           </w:r>
-          <w:proofErr w:type="spellEnd"/>
-          <w:r>
-            <w:rPr>
-              <w:rFonts w:cs="Segoe UI"/>
-              <w:color w:val="000000" w:themeColor="text1"/>
-            </w:rPr>
-            <w:t xml:space="preserve"> </w:t>
-          </w:r>
-          <w:proofErr w:type="spellStart"/>
-          <w:r>
-            <w:rPr>
-              <w:rFonts w:cs="Segoe UI"/>
-              <w:color w:val="000000" w:themeColor="text1"/>
-            </w:rPr>
-            <w:t>dẫn</w:t>
-          </w:r>
-          <w:proofErr w:type="spellEnd"/>
-          <w:r>
-            <w:rPr>
-              <w:rFonts w:cs="Segoe UI"/>
-              <w:color w:val="000000" w:themeColor="text1"/>
-            </w:rPr>
-            <w:t xml:space="preserve"> </w:t>
-          </w:r>
-          <w:proofErr w:type="spellStart"/>
-          <w:r>
-            <w:rPr>
-              <w:rFonts w:cs="Segoe UI"/>
-              <w:color w:val="000000" w:themeColor="text1"/>
-            </w:rPr>
-            <w:t>sử</w:t>
-          </w:r>
-          <w:proofErr w:type="spellEnd"/>
-          <w:r>
-            <w:rPr>
-              <w:rFonts w:cs="Segoe UI"/>
-              <w:color w:val="000000" w:themeColor="text1"/>
-            </w:rPr>
-            <w:t xml:space="preserve"> </w:t>
-          </w:r>
-          <w:proofErr w:type="spellStart"/>
-          <w:r>
-            <w:rPr>
-              <w:rFonts w:cs="Segoe UI"/>
-              <w:color w:val="000000" w:themeColor="text1"/>
-            </w:rPr>
-            <w:t>dụng</w:t>
-          </w:r>
-          <w:proofErr w:type="spellEnd"/>
         </w:p>
       </w:tc>
     </w:tr>
@@ -7678,6 +6142,7 @@
   <w:style w:type="character" w:default="1" w:styleId="DefaultParagraphFont">
     <w:name w:val="Default Paragraph Font"/>
     <w:uiPriority w:val="1"/>
+    <w:semiHidden/>
     <w:unhideWhenUsed/>
   </w:style>
   <w:style w:type="table" w:default="1" w:styleId="TableNormal">
@@ -8773,7 +7238,7 @@
 </file>
 
 <file path=customXml/itemProps2.xml><?xml version="1.0" encoding="utf-8"?>
-<ds:datastoreItem xmlns:ds="http://schemas.openxmlformats.org/officeDocument/2006/customXml" ds:itemID="{30052ED4-6ED4-47AF-A895-5A8CBF7DD615}">
+<ds:datastoreItem xmlns:ds="http://schemas.openxmlformats.org/officeDocument/2006/customXml" ds:itemID="{F2682227-A87D-45BB-9DF8-97BC6036739E}">
   <ds:schemaRefs>
     <ds:schemaRef ds:uri="http://schemas.openxmlformats.org/officeDocument/2006/bibliography"/>
   </ds:schemaRefs>

</xml_diff>